<commit_message>
new changes for Swgger and other details
</commit_message>
<xml_diff>
--- a/ImpCheatSheet_MicroServices_PCF.docx
+++ b/ImpCheatSheet_MicroServices_PCF.docx
@@ -9,12 +9,21 @@
           <w:szCs w:val="22"/>
         </w:rPr>
       </w:pPr>
-      <w:r>
-        <w:rPr>
-          <w:sz w:val="22"/>
-          <w:szCs w:val="22"/>
-        </w:rPr>
-        <w:t>Application.properties:</w:t>
+      <w:proofErr w:type="spellStart"/>
+      <w:r>
+        <w:rPr>
+          <w:sz w:val="22"/>
+          <w:szCs w:val="22"/>
+        </w:rPr>
+        <w:t>Application.properties</w:t>
+      </w:r>
+      <w:proofErr w:type="spellEnd"/>
+      <w:r>
+        <w:rPr>
+          <w:sz w:val="22"/>
+          <w:szCs w:val="22"/>
+        </w:rPr>
+        <w:t>:</w:t>
       </w:r>
     </w:p>
     <w:p>
@@ -49,12 +58,21 @@
           <w:szCs w:val="22"/>
         </w:rPr>
       </w:pPr>
-      <w:r>
-        <w:rPr>
-          <w:sz w:val="22"/>
-          <w:szCs w:val="22"/>
-        </w:rPr>
-        <w:t>spring.security.user.name=admin</w:t>
+      <w:proofErr w:type="gramStart"/>
+      <w:r>
+        <w:rPr>
+          <w:sz w:val="22"/>
+          <w:szCs w:val="22"/>
+        </w:rPr>
+        <w:t>spring.security.user.name</w:t>
+      </w:r>
+      <w:proofErr w:type="gramEnd"/>
+      <w:r>
+        <w:rPr>
+          <w:sz w:val="22"/>
+          <w:szCs w:val="22"/>
+        </w:rPr>
+        <w:t>=admin</w:t>
       </w:r>
     </w:p>
     <w:p>
@@ -69,12 +87,23 @@
           <w:szCs w:val="22"/>
         </w:rPr>
       </w:pPr>
-      <w:r>
-        <w:rPr>
-          <w:sz w:val="22"/>
-          <w:szCs w:val="22"/>
-        </w:rPr>
-        <w:t>spring.cloud.config.uri=http://localhost:8888/</w:t>
+      <w:proofErr w:type="spellStart"/>
+      <w:proofErr w:type="gramStart"/>
+      <w:r>
+        <w:rPr>
+          <w:sz w:val="22"/>
+          <w:szCs w:val="22"/>
+        </w:rPr>
+        <w:t>spring.cloud.config.uri</w:t>
+      </w:r>
+      <w:proofErr w:type="spellEnd"/>
+      <w:proofErr w:type="gramEnd"/>
+      <w:r>
+        <w:rPr>
+          <w:sz w:val="22"/>
+          <w:szCs w:val="22"/>
+        </w:rPr>
+        <w:t>=http://localhost:8888/</w:t>
       </w:r>
     </w:p>
     <w:p>
@@ -91,14 +120,36 @@
           <w:szCs w:val="22"/>
         </w:rPr>
       </w:pPr>
-      <w:r>
-        <w:rPr>
-          <w:rFonts w:asciiTheme="minorHAnsi" w:hAnsiTheme="minorHAnsi" w:cstheme="minorBidi"/>
-          <w:sz w:val="22"/>
-          <w:szCs w:val="22"/>
-        </w:rPr>
-        <w:t>spring.datasource.driver-class-name=com.mysql.cj.jdbc.Driver</w:t>
-      </w:r>
+      <w:proofErr w:type="spellStart"/>
+      <w:proofErr w:type="gramStart"/>
+      <w:r>
+        <w:rPr>
+          <w:rFonts w:asciiTheme="minorHAnsi" w:hAnsiTheme="minorHAnsi" w:cstheme="minorBidi"/>
+          <w:sz w:val="22"/>
+          <w:szCs w:val="22"/>
+        </w:rPr>
+        <w:t>spring.datasource.driver</w:t>
+      </w:r>
+      <w:proofErr w:type="spellEnd"/>
+      <w:proofErr w:type="gramEnd"/>
+      <w:r>
+        <w:rPr>
+          <w:rFonts w:asciiTheme="minorHAnsi" w:hAnsiTheme="minorHAnsi" w:cstheme="minorBidi"/>
+          <w:sz w:val="22"/>
+          <w:szCs w:val="22"/>
+        </w:rPr>
+        <w:t>-class-name=</w:t>
+      </w:r>
+      <w:proofErr w:type="spellStart"/>
+      <w:r>
+        <w:rPr>
+          <w:rFonts w:asciiTheme="minorHAnsi" w:hAnsiTheme="minorHAnsi" w:cstheme="minorBidi"/>
+          <w:sz w:val="22"/>
+          <w:szCs w:val="22"/>
+        </w:rPr>
+        <w:t>com.mysql.cj.jdbc.Driver</w:t>
+      </w:r>
+      <w:proofErr w:type="spellEnd"/>
     </w:p>
     <w:p>
       <w:pPr>
@@ -111,13 +162,33 @@
           <w:szCs w:val="22"/>
         </w:rPr>
       </w:pPr>
-      <w:r>
-        <w:rPr>
-          <w:rFonts w:asciiTheme="minorHAnsi" w:hAnsiTheme="minorHAnsi" w:cstheme="minorBidi"/>
-          <w:sz w:val="22"/>
-          <w:szCs w:val="22"/>
-        </w:rPr>
-        <w:t>spring.jpa.show-sql=true</w:t>
+      <w:proofErr w:type="spellStart"/>
+      <w:proofErr w:type="gramStart"/>
+      <w:r>
+        <w:rPr>
+          <w:rFonts w:asciiTheme="minorHAnsi" w:hAnsiTheme="minorHAnsi" w:cstheme="minorBidi"/>
+          <w:sz w:val="22"/>
+          <w:szCs w:val="22"/>
+        </w:rPr>
+        <w:t>spring.jpa.show</w:t>
+      </w:r>
+      <w:proofErr w:type="gramEnd"/>
+      <w:r>
+        <w:rPr>
+          <w:rFonts w:asciiTheme="minorHAnsi" w:hAnsiTheme="minorHAnsi" w:cstheme="minorBidi"/>
+          <w:sz w:val="22"/>
+          <w:szCs w:val="22"/>
+        </w:rPr>
+        <w:t>-sql</w:t>
+      </w:r>
+      <w:proofErr w:type="spellEnd"/>
+      <w:r>
+        <w:rPr>
+          <w:rFonts w:asciiTheme="minorHAnsi" w:hAnsiTheme="minorHAnsi" w:cstheme="minorBidi"/>
+          <w:sz w:val="22"/>
+          <w:szCs w:val="22"/>
+        </w:rPr>
+        <w:t>=true</w:t>
       </w:r>
       <w:r>
         <w:rPr>
@@ -126,7 +197,24 @@
           <w:szCs w:val="22"/>
         </w:rPr>
         <w:br/>
-        <w:t>spring.jpa.hibernate.ddl-auto=create</w:t>
+      </w:r>
+      <w:proofErr w:type="spellStart"/>
+      <w:r>
+        <w:rPr>
+          <w:rFonts w:asciiTheme="minorHAnsi" w:hAnsiTheme="minorHAnsi" w:cstheme="minorBidi"/>
+          <w:sz w:val="22"/>
+          <w:szCs w:val="22"/>
+        </w:rPr>
+        <w:t>spring.jpa.hibernate.ddl</w:t>
+      </w:r>
+      <w:proofErr w:type="spellEnd"/>
+      <w:r>
+        <w:rPr>
+          <w:rFonts w:asciiTheme="minorHAnsi" w:hAnsiTheme="minorHAnsi" w:cstheme="minorBidi"/>
+          <w:sz w:val="22"/>
+          <w:szCs w:val="22"/>
+        </w:rPr>
+        <w:t>-auto=create</w:t>
       </w:r>
       <w:r>
         <w:rPr>
@@ -144,7 +232,24 @@
           <w:szCs w:val="22"/>
         </w:rPr>
         <w:br/>
-        <w:t>spring.datasource.username=root</w:t>
+      </w:r>
+      <w:proofErr w:type="spellStart"/>
+      <w:r>
+        <w:rPr>
+          <w:rFonts w:asciiTheme="minorHAnsi" w:hAnsiTheme="minorHAnsi" w:cstheme="minorBidi"/>
+          <w:sz w:val="22"/>
+          <w:szCs w:val="22"/>
+        </w:rPr>
+        <w:t>spring.datasource.username</w:t>
+      </w:r>
+      <w:proofErr w:type="spellEnd"/>
+      <w:r>
+        <w:rPr>
+          <w:rFonts w:asciiTheme="minorHAnsi" w:hAnsiTheme="minorHAnsi" w:cstheme="minorBidi"/>
+          <w:sz w:val="22"/>
+          <w:szCs w:val="22"/>
+        </w:rPr>
+        <w:t>=root</w:t>
       </w:r>
       <w:r>
         <w:rPr>
@@ -153,16 +258,45 @@
           <w:szCs w:val="22"/>
         </w:rPr>
         <w:br/>
-        <w:t>spring.datasource.password=adminadmin</w:t>
-      </w:r>
-    </w:p>
-    <w:p>
-      <w:pPr>
-        <w:rPr>
-          <w:sz w:val="22"/>
-          <w:szCs w:val="22"/>
-        </w:rPr>
-      </w:pPr>
+      </w:r>
+      <w:proofErr w:type="spellStart"/>
+      <w:r>
+        <w:rPr>
+          <w:rFonts w:asciiTheme="minorHAnsi" w:hAnsiTheme="minorHAnsi" w:cstheme="minorBidi"/>
+          <w:sz w:val="22"/>
+          <w:szCs w:val="22"/>
+        </w:rPr>
+        <w:t>spring.datasource.password</w:t>
+      </w:r>
+      <w:proofErr w:type="spellEnd"/>
+      <w:r>
+        <w:rPr>
+          <w:rFonts w:asciiTheme="minorHAnsi" w:hAnsiTheme="minorHAnsi" w:cstheme="minorBidi"/>
+          <w:sz w:val="22"/>
+          <w:szCs w:val="22"/>
+        </w:rPr>
+        <w:t>=</w:t>
+      </w:r>
+      <w:proofErr w:type="spellStart"/>
+      <w:r>
+        <w:rPr>
+          <w:rFonts w:asciiTheme="minorHAnsi" w:hAnsiTheme="minorHAnsi" w:cstheme="minorBidi"/>
+          <w:sz w:val="22"/>
+          <w:szCs w:val="22"/>
+        </w:rPr>
+        <w:t>adminadmin</w:t>
+      </w:r>
+      <w:proofErr w:type="spellEnd"/>
+    </w:p>
+    <w:p>
+      <w:pPr>
+        <w:rPr>
+          <w:sz w:val="22"/>
+          <w:szCs w:val="22"/>
+        </w:rPr>
+      </w:pPr>
+      <w:proofErr w:type="spellStart"/>
+      <w:proofErr w:type="gramStart"/>
       <w:r>
         <w:rPr>
           <w:sz w:val="22"/>
@@ -170,6 +304,8 @@
         </w:rPr>
         <w:t>manifest.yml</w:t>
       </w:r>
+      <w:proofErr w:type="spellEnd"/>
+      <w:proofErr w:type="gramEnd"/>
     </w:p>
     <w:p>
       <w:pPr>
@@ -183,12 +319,21 @@
           <w:szCs w:val="22"/>
         </w:rPr>
       </w:pPr>
-      <w:r>
-        <w:rPr>
-          <w:sz w:val="22"/>
-          <w:szCs w:val="22"/>
-        </w:rPr>
-        <w:t>name: stock-exchange-service</w:t>
+      <w:proofErr w:type="gramStart"/>
+      <w:r>
+        <w:rPr>
+          <w:sz w:val="22"/>
+          <w:szCs w:val="22"/>
+        </w:rPr>
+        <w:t>name</w:t>
+      </w:r>
+      <w:proofErr w:type="gramEnd"/>
+      <w:r>
+        <w:rPr>
+          <w:sz w:val="22"/>
+          <w:szCs w:val="22"/>
+        </w:rPr>
+        <w:t>: stock-exchange-service</w:t>
       </w:r>
     </w:p>
     <w:p>
@@ -203,12 +348,23 @@
           <w:szCs w:val="22"/>
         </w:rPr>
       </w:pPr>
-      <w:r>
-        <w:rPr>
-          <w:sz w:val="22"/>
-          <w:szCs w:val="22"/>
-        </w:rPr>
-        <w:t>buildpack: https://github.com/cloudfoundry/java-buildpack</w:t>
+      <w:proofErr w:type="spellStart"/>
+      <w:proofErr w:type="gramStart"/>
+      <w:r>
+        <w:rPr>
+          <w:sz w:val="22"/>
+          <w:szCs w:val="22"/>
+        </w:rPr>
+        <w:t>buildpack</w:t>
+      </w:r>
+      <w:proofErr w:type="spellEnd"/>
+      <w:proofErr w:type="gramEnd"/>
+      <w:r>
+        <w:rPr>
+          <w:sz w:val="22"/>
+          <w:szCs w:val="22"/>
+        </w:rPr>
+        <w:t>: https://github.com/cloudfoundry/java-buildpack</w:t>
       </w:r>
     </w:p>
     <w:p>
@@ -223,12 +379,21 @@
           <w:szCs w:val="22"/>
         </w:rPr>
       </w:pPr>
-      <w:r>
-        <w:rPr>
-          <w:sz w:val="22"/>
-          <w:szCs w:val="22"/>
-        </w:rPr>
-        <w:t>memory: 1G</w:t>
+      <w:proofErr w:type="gramStart"/>
+      <w:r>
+        <w:rPr>
+          <w:sz w:val="22"/>
+          <w:szCs w:val="22"/>
+        </w:rPr>
+        <w:t>memory</w:t>
+      </w:r>
+      <w:proofErr w:type="gramEnd"/>
+      <w:r>
+        <w:rPr>
+          <w:sz w:val="22"/>
+          <w:szCs w:val="22"/>
+        </w:rPr>
+        <w:t>: 1G</w:t>
       </w:r>
     </w:p>
     <w:p>
@@ -243,12 +408,21 @@
           <w:szCs w:val="22"/>
         </w:rPr>
       </w:pPr>
-      <w:r>
-        <w:rPr>
-          <w:sz w:val="22"/>
-          <w:szCs w:val="22"/>
-        </w:rPr>
-        <w:t>path: build/libs</w:t>
+      <w:proofErr w:type="gramStart"/>
+      <w:r>
+        <w:rPr>
+          <w:sz w:val="22"/>
+          <w:szCs w:val="22"/>
+        </w:rPr>
+        <w:t>path</w:t>
+      </w:r>
+      <w:proofErr w:type="gramEnd"/>
+      <w:r>
+        <w:rPr>
+          <w:sz w:val="22"/>
+          <w:szCs w:val="22"/>
+        </w:rPr>
+        <w:t>: build/libs</w:t>
       </w:r>
     </w:p>
     <w:p>
@@ -265,13 +439,23 @@
           <w:szCs w:val="22"/>
         </w:rPr>
       </w:pPr>
-      <w:r>
-        <w:rPr>
-          <w:rFonts w:asciiTheme="minorHAnsi" w:hAnsiTheme="minorHAnsi" w:cstheme="minorBidi"/>
-          <w:sz w:val="22"/>
-          <w:szCs w:val="22"/>
-        </w:rPr>
-        <w:t>services:</w:t>
+      <w:proofErr w:type="gramStart"/>
+      <w:r>
+        <w:rPr>
+          <w:rFonts w:asciiTheme="minorHAnsi" w:hAnsiTheme="minorHAnsi" w:cstheme="minorBidi"/>
+          <w:sz w:val="22"/>
+          <w:szCs w:val="22"/>
+        </w:rPr>
+        <w:t>services</w:t>
+      </w:r>
+      <w:proofErr w:type="gramEnd"/>
+      <w:r>
+        <w:rPr>
+          <w:rFonts w:asciiTheme="minorHAnsi" w:hAnsiTheme="minorHAnsi" w:cstheme="minorBidi"/>
+          <w:sz w:val="22"/>
+          <w:szCs w:val="22"/>
+        </w:rPr>
+        <w:t>:</w:t>
       </w:r>
       <w:r>
         <w:rPr>
@@ -280,8 +464,18 @@
           <w:szCs w:val="22"/>
         </w:rPr>
         <w:br/>
-        <w:t xml:space="preserve">  - myConfigurationServer</w:t>
-      </w:r>
+        <w:t xml:space="preserve">  - </w:t>
+      </w:r>
+      <w:proofErr w:type="spellStart"/>
+      <w:r>
+        <w:rPr>
+          <w:rFonts w:asciiTheme="minorHAnsi" w:hAnsiTheme="minorHAnsi" w:cstheme="minorBidi"/>
+          <w:sz w:val="22"/>
+          <w:szCs w:val="22"/>
+        </w:rPr>
+        <w:t>myConfigurationServer</w:t>
+      </w:r>
+      <w:proofErr w:type="spellEnd"/>
     </w:p>
     <w:p>
       <w:pPr>
@@ -297,6 +491,8 @@
           <w:szCs w:val="22"/>
         </w:rPr>
       </w:pPr>
+      <w:proofErr w:type="spellStart"/>
+      <w:proofErr w:type="gramStart"/>
       <w:r>
         <w:rPr>
           <w:rFonts w:asciiTheme="minorHAnsi" w:hAnsiTheme="minorHAnsi" w:cstheme="minorBidi"/>
@@ -305,6 +501,8 @@
         </w:rPr>
         <w:t>env</w:t>
       </w:r>
+      <w:proofErr w:type="spellEnd"/>
+      <w:proofErr w:type="gramEnd"/>
       <w:r>
         <w:rPr>
           <w:rFonts w:asciiTheme="minorHAnsi" w:hAnsiTheme="minorHAnsi" w:cstheme="minorBidi"/>
@@ -313,13 +511,23 @@
         </w:rPr>
         <w:t xml:space="preserve">: </w:t>
       </w:r>
-      <w:r>
-        <w:rPr>
-          <w:rFonts w:asciiTheme="minorHAnsi" w:hAnsiTheme="minorHAnsi" w:cstheme="minorBidi"/>
-          <w:sz w:val="22"/>
-          <w:szCs w:val="22"/>
-        </w:rPr>
-        <w:t>spring_jpa_hibernate_ddl-auto: create</w:t>
+      <w:proofErr w:type="spellStart"/>
+      <w:r>
+        <w:rPr>
+          <w:rFonts w:asciiTheme="minorHAnsi" w:hAnsiTheme="minorHAnsi" w:cstheme="minorBidi"/>
+          <w:sz w:val="22"/>
+          <w:szCs w:val="22"/>
+        </w:rPr>
+        <w:t>spring_jpa_hibernate_ddl</w:t>
+      </w:r>
+      <w:proofErr w:type="spellEnd"/>
+      <w:r>
+        <w:rPr>
+          <w:rFonts w:asciiTheme="minorHAnsi" w:hAnsiTheme="minorHAnsi" w:cstheme="minorBidi"/>
+          <w:sz w:val="22"/>
+          <w:szCs w:val="22"/>
+        </w:rPr>
+        <w:t>-auto: create</w:t>
       </w:r>
     </w:p>
     <w:p>
@@ -332,6 +540,8 @@
           <w:szCs w:val="22"/>
         </w:rPr>
       </w:pPr>
+      <w:proofErr w:type="spellStart"/>
+      <w:proofErr w:type="gramStart"/>
       <w:r>
         <w:rPr>
           <w:rFonts w:asciiTheme="minorHAnsi" w:hAnsiTheme="minorHAnsi" w:cstheme="minorBidi"/>
@@ -340,6 +550,8 @@
         </w:rPr>
         <w:t>build.gradle</w:t>
       </w:r>
+      <w:proofErr w:type="spellEnd"/>
+      <w:proofErr w:type="gramEnd"/>
     </w:p>
     <w:p>
       <w:pPr>
@@ -355,13 +567,23 @@
           <w:szCs w:val="22"/>
         </w:rPr>
       </w:pPr>
-      <w:r>
-        <w:rPr>
-          <w:rFonts w:asciiTheme="minorHAnsi" w:hAnsiTheme="minorHAnsi" w:cstheme="minorBidi"/>
-          <w:sz w:val="22"/>
-          <w:szCs w:val="22"/>
-        </w:rPr>
-        <w:t>implementation 'io.pivotal.spring.cloud:spring-cloud-services-starter-service-registry'</w:t>
+      <w:proofErr w:type="gramStart"/>
+      <w:r>
+        <w:rPr>
+          <w:rFonts w:asciiTheme="minorHAnsi" w:hAnsiTheme="minorHAnsi" w:cstheme="minorBidi"/>
+          <w:sz w:val="22"/>
+          <w:szCs w:val="22"/>
+        </w:rPr>
+        <w:t>implementation</w:t>
+      </w:r>
+      <w:proofErr w:type="gramEnd"/>
+      <w:r>
+        <w:rPr>
+          <w:rFonts w:asciiTheme="minorHAnsi" w:hAnsiTheme="minorHAnsi" w:cstheme="minorBidi"/>
+          <w:sz w:val="22"/>
+          <w:szCs w:val="22"/>
+        </w:rPr>
+        <w:t xml:space="preserve"> 'io.pivotal.spring.cloud:spring-cloud-services-starter-service-registry'</w:t>
       </w:r>
     </w:p>
     <w:p>
@@ -378,13 +600,59 @@
           <w:szCs w:val="22"/>
         </w:rPr>
       </w:pPr>
-      <w:r>
-        <w:rPr>
-          <w:rFonts w:asciiTheme="minorHAnsi" w:hAnsiTheme="minorHAnsi" w:cstheme="minorBidi"/>
-          <w:sz w:val="22"/>
-          <w:szCs w:val="22"/>
-        </w:rPr>
-        <w:t>compile group: 'io.pivotal.spring.cloud', name: 'spring-cloud-services-starter-config-client', version: '2.1.4.RELEASE'</w:t>
+      <w:proofErr w:type="gramStart"/>
+      <w:r>
+        <w:rPr>
+          <w:rFonts w:asciiTheme="minorHAnsi" w:hAnsiTheme="minorHAnsi" w:cstheme="minorBidi"/>
+          <w:sz w:val="22"/>
+          <w:szCs w:val="22"/>
+        </w:rPr>
+        <w:t>compile</w:t>
+      </w:r>
+      <w:proofErr w:type="gramEnd"/>
+      <w:r>
+        <w:rPr>
+          <w:rFonts w:asciiTheme="minorHAnsi" w:hAnsiTheme="minorHAnsi" w:cstheme="minorBidi"/>
+          <w:sz w:val="22"/>
+          <w:szCs w:val="22"/>
+        </w:rPr>
+        <w:t xml:space="preserve"> group: '</w:t>
+      </w:r>
+      <w:proofErr w:type="spellStart"/>
+      <w:r>
+        <w:rPr>
+          <w:rFonts w:asciiTheme="minorHAnsi" w:hAnsiTheme="minorHAnsi" w:cstheme="minorBidi"/>
+          <w:sz w:val="22"/>
+          <w:szCs w:val="22"/>
+        </w:rPr>
+        <w:t>io.pivotal.spring.cloud</w:t>
+      </w:r>
+      <w:proofErr w:type="spellEnd"/>
+      <w:r>
+        <w:rPr>
+          <w:rFonts w:asciiTheme="minorHAnsi" w:hAnsiTheme="minorHAnsi" w:cstheme="minorBidi"/>
+          <w:sz w:val="22"/>
+          <w:szCs w:val="22"/>
+        </w:rPr>
+        <w:t>', name: 'spring-cloud-services-starter-</w:t>
+      </w:r>
+      <w:proofErr w:type="spellStart"/>
+      <w:r>
+        <w:rPr>
+          <w:rFonts w:asciiTheme="minorHAnsi" w:hAnsiTheme="minorHAnsi" w:cstheme="minorBidi"/>
+          <w:sz w:val="22"/>
+          <w:szCs w:val="22"/>
+        </w:rPr>
+        <w:t>config</w:t>
+      </w:r>
+      <w:proofErr w:type="spellEnd"/>
+      <w:r>
+        <w:rPr>
+          <w:rFonts w:asciiTheme="minorHAnsi" w:hAnsiTheme="minorHAnsi" w:cstheme="minorBidi"/>
+          <w:sz w:val="22"/>
+          <w:szCs w:val="22"/>
+        </w:rPr>
+        <w:t>-client', version: '2.1.4.RELEASE'</w:t>
       </w:r>
     </w:p>
     <w:p>
@@ -426,8 +694,18 @@
           <w:sz w:val="22"/>
           <w:szCs w:val="22"/>
         </w:rPr>
-        <w:t>@SpringBootApplication</w:t>
-      </w:r>
+        <w:t>@</w:t>
+      </w:r>
+      <w:proofErr w:type="spellStart"/>
+      <w:r>
+        <w:rPr>
+          <w:rFonts w:asciiTheme="minorHAnsi" w:hAnsiTheme="minorHAnsi" w:cstheme="minorBidi"/>
+          <w:sz w:val="22"/>
+          <w:szCs w:val="22"/>
+        </w:rPr>
+        <w:t>SpringBootApplication</w:t>
+      </w:r>
+      <w:proofErr w:type="spellEnd"/>
       <w:r>
         <w:rPr>
           <w:rFonts w:asciiTheme="minorHAnsi" w:hAnsiTheme="minorHAnsi" w:cstheme="minorBidi"/>
@@ -435,7 +713,60 @@
           <w:szCs w:val="22"/>
         </w:rPr>
         <w:br/>
-        <w:t>@EnableFeignClients("com.vivekchutke.stock.exchange.stockexchangeservice")</w:t>
+      </w:r>
+      <w:proofErr w:type="gramStart"/>
+      <w:r>
+        <w:rPr>
+          <w:rFonts w:asciiTheme="minorHAnsi" w:hAnsiTheme="minorHAnsi" w:cstheme="minorBidi"/>
+          <w:sz w:val="22"/>
+          <w:szCs w:val="22"/>
+        </w:rPr>
+        <w:t>@</w:t>
+      </w:r>
+      <w:proofErr w:type="spellStart"/>
+      <w:r>
+        <w:rPr>
+          <w:rFonts w:asciiTheme="minorHAnsi" w:hAnsiTheme="minorHAnsi" w:cstheme="minorBidi"/>
+          <w:sz w:val="22"/>
+          <w:szCs w:val="22"/>
+        </w:rPr>
+        <w:t>EnableFeignClients</w:t>
+      </w:r>
+      <w:proofErr w:type="spellEnd"/>
+      <w:r>
+        <w:rPr>
+          <w:rFonts w:asciiTheme="minorHAnsi" w:hAnsiTheme="minorHAnsi" w:cstheme="minorBidi"/>
+          <w:sz w:val="22"/>
+          <w:szCs w:val="22"/>
+        </w:rPr>
+        <w:t>(</w:t>
+      </w:r>
+      <w:proofErr w:type="gramEnd"/>
+      <w:r>
+        <w:rPr>
+          <w:rFonts w:asciiTheme="minorHAnsi" w:hAnsiTheme="minorHAnsi" w:cstheme="minorBidi"/>
+          <w:sz w:val="22"/>
+          <w:szCs w:val="22"/>
+        </w:rPr>
+        <w:t>"</w:t>
+      </w:r>
+      <w:proofErr w:type="spellStart"/>
+      <w:r>
+        <w:rPr>
+          <w:rFonts w:asciiTheme="minorHAnsi" w:hAnsiTheme="minorHAnsi" w:cstheme="minorBidi"/>
+          <w:sz w:val="22"/>
+          <w:szCs w:val="22"/>
+        </w:rPr>
+        <w:t>com.vivekchutke.stock.exchange.stockexchangeservice</w:t>
+      </w:r>
+      <w:proofErr w:type="spellEnd"/>
+      <w:r>
+        <w:rPr>
+          <w:rFonts w:asciiTheme="minorHAnsi" w:hAnsiTheme="minorHAnsi" w:cstheme="minorBidi"/>
+          <w:sz w:val="22"/>
+          <w:szCs w:val="22"/>
+        </w:rPr>
+        <w:t>")</w:t>
       </w:r>
       <w:r>
         <w:rPr>
@@ -444,8 +775,18 @@
           <w:szCs w:val="22"/>
         </w:rPr>
         <w:br/>
-        <w:t>@EnableDiscoveryClient</w:t>
-      </w:r>
+        <w:t>@</w:t>
+      </w:r>
+      <w:proofErr w:type="spellStart"/>
+      <w:r>
+        <w:rPr>
+          <w:rFonts w:asciiTheme="minorHAnsi" w:hAnsiTheme="minorHAnsi" w:cstheme="minorBidi"/>
+          <w:sz w:val="22"/>
+          <w:szCs w:val="22"/>
+        </w:rPr>
+        <w:t>EnableDiscoveryClient</w:t>
+      </w:r>
+      <w:proofErr w:type="spellEnd"/>
     </w:p>
     <w:p>
       <w:pPr>
@@ -464,8 +805,18 @@
           <w:sz w:val="22"/>
           <w:szCs w:val="22"/>
         </w:rPr>
-        <w:t>@EnableHystrix</w:t>
-      </w:r>
+        <w:t>@</w:t>
+      </w:r>
+      <w:proofErr w:type="spellStart"/>
+      <w:r>
+        <w:rPr>
+          <w:rFonts w:asciiTheme="minorHAnsi" w:hAnsiTheme="minorHAnsi" w:cstheme="minorBidi"/>
+          <w:sz w:val="22"/>
+          <w:szCs w:val="22"/>
+        </w:rPr>
+        <w:t>EnableHystrix</w:t>
+      </w:r>
+      <w:proofErr w:type="spellEnd"/>
     </w:p>
     <w:p>
       <w:pPr>
@@ -487,8 +838,18 @@
           <w:sz w:val="22"/>
           <w:szCs w:val="22"/>
         </w:rPr>
-        <w:t>@RestController</w:t>
-      </w:r>
+        <w:t>@</w:t>
+      </w:r>
+      <w:proofErr w:type="spellStart"/>
+      <w:r>
+        <w:rPr>
+          <w:rFonts w:asciiTheme="minorHAnsi" w:hAnsiTheme="minorHAnsi" w:cstheme="minorBidi"/>
+          <w:sz w:val="22"/>
+          <w:szCs w:val="22"/>
+        </w:rPr>
+        <w:t>RestController</w:t>
+      </w:r>
+      <w:proofErr w:type="spellEnd"/>
     </w:p>
     <w:p>
       <w:pPr>
@@ -504,21 +865,51 @@
           <w:szCs w:val="22"/>
         </w:rPr>
       </w:pPr>
-      <w:r>
-        <w:rPr>
-          <w:rFonts w:asciiTheme="minorHAnsi" w:hAnsiTheme="minorHAnsi" w:cstheme="minorBidi"/>
-          <w:sz w:val="22"/>
-          <w:szCs w:val="22"/>
-        </w:rPr>
-        <w:t>@ResponseStatus(HttpStatus.NOT_FOUND)</w:t>
-      </w:r>
-      <w:r>
-        <w:rPr>
-          <w:rFonts w:asciiTheme="minorHAnsi" w:hAnsiTheme="minorHAnsi" w:cstheme="minorBidi"/>
-          <w:sz w:val="22"/>
-          <w:szCs w:val="22"/>
-        </w:rPr>
-        <w:t xml:space="preserve">    # On Exception Class</w:t>
+      <w:proofErr w:type="gramStart"/>
+      <w:r>
+        <w:rPr>
+          <w:rFonts w:asciiTheme="minorHAnsi" w:hAnsiTheme="minorHAnsi" w:cstheme="minorBidi"/>
+          <w:sz w:val="22"/>
+          <w:szCs w:val="22"/>
+        </w:rPr>
+        <w:t>@</w:t>
+      </w:r>
+      <w:proofErr w:type="spellStart"/>
+      <w:r>
+        <w:rPr>
+          <w:rFonts w:asciiTheme="minorHAnsi" w:hAnsiTheme="minorHAnsi" w:cstheme="minorBidi"/>
+          <w:sz w:val="22"/>
+          <w:szCs w:val="22"/>
+        </w:rPr>
+        <w:t>ResponseStatus</w:t>
+      </w:r>
+      <w:proofErr w:type="spellEnd"/>
+      <w:r>
+        <w:rPr>
+          <w:rFonts w:asciiTheme="minorHAnsi" w:hAnsiTheme="minorHAnsi" w:cstheme="minorBidi"/>
+          <w:sz w:val="22"/>
+          <w:szCs w:val="22"/>
+        </w:rPr>
+        <w:t>(</w:t>
+      </w:r>
+      <w:proofErr w:type="spellStart"/>
+      <w:proofErr w:type="gramEnd"/>
+      <w:r>
+        <w:rPr>
+          <w:rFonts w:asciiTheme="minorHAnsi" w:hAnsiTheme="minorHAnsi" w:cstheme="minorBidi"/>
+          <w:sz w:val="22"/>
+          <w:szCs w:val="22"/>
+        </w:rPr>
+        <w:t>HttpStatus.NOT_FOUND</w:t>
+      </w:r>
+      <w:proofErr w:type="spellEnd"/>
+      <w:r>
+        <w:rPr>
+          <w:rFonts w:asciiTheme="minorHAnsi" w:hAnsiTheme="minorHAnsi" w:cstheme="minorBidi"/>
+          <w:sz w:val="22"/>
+          <w:szCs w:val="22"/>
+        </w:rPr>
+        <w:t>)    # On Exception Class</w:t>
       </w:r>
     </w:p>
     <w:p>
@@ -541,7 +932,25 @@
           <w:sz w:val="22"/>
           <w:szCs w:val="22"/>
         </w:rPr>
-        <w:t>@Component    # use to grab config properties</w:t>
+        <w:t xml:space="preserve">@Component    # use to grab </w:t>
+      </w:r>
+      <w:proofErr w:type="spellStart"/>
+      <w:r>
+        <w:rPr>
+          <w:rFonts w:asciiTheme="minorHAnsi" w:hAnsiTheme="minorHAnsi" w:cstheme="minorBidi"/>
+          <w:sz w:val="22"/>
+          <w:szCs w:val="22"/>
+        </w:rPr>
+        <w:t>config</w:t>
+      </w:r>
+      <w:proofErr w:type="spellEnd"/>
+      <w:r>
+        <w:rPr>
+          <w:rFonts w:asciiTheme="minorHAnsi" w:hAnsiTheme="minorHAnsi" w:cstheme="minorBidi"/>
+          <w:sz w:val="22"/>
+          <w:szCs w:val="22"/>
+        </w:rPr>
+        <w:t xml:space="preserve"> properties</w:t>
       </w:r>
     </w:p>
     <w:p>
@@ -564,7 +973,25 @@
           <w:sz w:val="22"/>
           <w:szCs w:val="22"/>
         </w:rPr>
-        <w:t>@Value("${stock-exchange-service.xRapidAPIHost}")</w:t>
+        <w:t>@</w:t>
+      </w:r>
+      <w:proofErr w:type="spellStart"/>
+      <w:r>
+        <w:rPr>
+          <w:rFonts w:asciiTheme="minorHAnsi" w:hAnsiTheme="minorHAnsi" w:cstheme="minorBidi"/>
+          <w:sz w:val="22"/>
+          <w:szCs w:val="22"/>
+        </w:rPr>
+        <w:t>EnableCircuitBreaker</w:t>
+      </w:r>
+      <w:proofErr w:type="spellEnd"/>
+      <w:r>
+        <w:rPr>
+          <w:rFonts w:asciiTheme="minorHAnsi" w:hAnsiTheme="minorHAnsi" w:cstheme="minorBidi"/>
+          <w:sz w:val="22"/>
+          <w:szCs w:val="22"/>
+        </w:rPr>
+        <w:t xml:space="preserve">   # Add this on the controller class at class level</w:t>
       </w:r>
     </w:p>
     <w:p>
@@ -581,13 +1008,41 @@
           <w:szCs w:val="22"/>
         </w:rPr>
       </w:pPr>
-      <w:r>
-        <w:rPr>
-          <w:rFonts w:asciiTheme="minorHAnsi" w:hAnsiTheme="minorHAnsi" w:cstheme="minorBidi"/>
-          <w:sz w:val="22"/>
-          <w:szCs w:val="22"/>
-        </w:rPr>
-        <w:t>@RequestMapping(value = "/stock/{stockCode}/book", method = RequestMethod.GET)</w:t>
+      <w:proofErr w:type="gramStart"/>
+      <w:r>
+        <w:rPr>
+          <w:rFonts w:asciiTheme="minorHAnsi" w:hAnsiTheme="minorHAnsi" w:cstheme="minorBidi"/>
+          <w:sz w:val="22"/>
+          <w:szCs w:val="22"/>
+        </w:rPr>
+        <w:t>@Value(</w:t>
+      </w:r>
+      <w:proofErr w:type="gramEnd"/>
+      <w:r>
+        <w:rPr>
+          <w:rFonts w:asciiTheme="minorHAnsi" w:hAnsiTheme="minorHAnsi" w:cstheme="minorBidi"/>
+          <w:sz w:val="22"/>
+          <w:szCs w:val="22"/>
+        </w:rPr>
+        <w:t>"${stock-exchange-</w:t>
+      </w:r>
+      <w:proofErr w:type="spellStart"/>
+      <w:r>
+        <w:rPr>
+          <w:rFonts w:asciiTheme="minorHAnsi" w:hAnsiTheme="minorHAnsi" w:cstheme="minorBidi"/>
+          <w:sz w:val="22"/>
+          <w:szCs w:val="22"/>
+        </w:rPr>
+        <w:t>service.xRapidAPIHost</w:t>
+      </w:r>
+      <w:proofErr w:type="spellEnd"/>
+      <w:r>
+        <w:rPr>
+          <w:rFonts w:asciiTheme="minorHAnsi" w:hAnsiTheme="minorHAnsi" w:cstheme="minorBidi"/>
+          <w:sz w:val="22"/>
+          <w:szCs w:val="22"/>
+        </w:rPr>
+        <w:t>}")</w:t>
       </w:r>
     </w:p>
     <w:p>
@@ -604,13 +1059,146 @@
           <w:szCs w:val="22"/>
         </w:rPr>
       </w:pPr>
-      <w:r>
-        <w:rPr>
-          <w:rFonts w:asciiTheme="minorHAnsi" w:hAnsiTheme="minorHAnsi" w:cstheme="minorBidi"/>
-          <w:sz w:val="22"/>
-          <w:szCs w:val="22"/>
-        </w:rPr>
-        <w:t xml:space="preserve">ResponseEntity&lt;OpenHighLowClose&gt; responseEntity = </w:t>
+      <w:proofErr w:type="gramStart"/>
+      <w:r>
+        <w:rPr>
+          <w:rFonts w:asciiTheme="minorHAnsi" w:hAnsiTheme="minorHAnsi" w:cstheme="minorBidi"/>
+          <w:sz w:val="22"/>
+          <w:szCs w:val="22"/>
+        </w:rPr>
+        <w:t>@</w:t>
+      </w:r>
+      <w:proofErr w:type="spellStart"/>
+      <w:r>
+        <w:rPr>
+          <w:rFonts w:asciiTheme="minorHAnsi" w:hAnsiTheme="minorHAnsi" w:cstheme="minorBidi"/>
+          <w:sz w:val="22"/>
+          <w:szCs w:val="22"/>
+        </w:rPr>
+        <w:t>RequestMapping</w:t>
+      </w:r>
+      <w:proofErr w:type="spellEnd"/>
+      <w:r>
+        <w:rPr>
+          <w:rFonts w:asciiTheme="minorHAnsi" w:hAnsiTheme="minorHAnsi" w:cstheme="minorBidi"/>
+          <w:sz w:val="22"/>
+          <w:szCs w:val="22"/>
+        </w:rPr>
+        <w:t>(</w:t>
+      </w:r>
+      <w:proofErr w:type="gramEnd"/>
+      <w:r>
+        <w:rPr>
+          <w:rFonts w:asciiTheme="minorHAnsi" w:hAnsiTheme="minorHAnsi" w:cstheme="minorBidi"/>
+          <w:sz w:val="22"/>
+          <w:szCs w:val="22"/>
+        </w:rPr>
+        <w:t>value = "/stock/{</w:t>
+      </w:r>
+      <w:proofErr w:type="spellStart"/>
+      <w:r>
+        <w:rPr>
+          <w:rFonts w:asciiTheme="minorHAnsi" w:hAnsiTheme="minorHAnsi" w:cstheme="minorBidi"/>
+          <w:sz w:val="22"/>
+          <w:szCs w:val="22"/>
+        </w:rPr>
+        <w:t>stockCode</w:t>
+      </w:r>
+      <w:proofErr w:type="spellEnd"/>
+      <w:r>
+        <w:rPr>
+          <w:rFonts w:asciiTheme="minorHAnsi" w:hAnsiTheme="minorHAnsi" w:cstheme="minorBidi"/>
+          <w:sz w:val="22"/>
+          <w:szCs w:val="22"/>
+        </w:rPr>
+        <w:t xml:space="preserve">}/book", method = </w:t>
+      </w:r>
+      <w:proofErr w:type="spellStart"/>
+      <w:r>
+        <w:rPr>
+          <w:rFonts w:asciiTheme="minorHAnsi" w:hAnsiTheme="minorHAnsi" w:cstheme="minorBidi"/>
+          <w:sz w:val="22"/>
+          <w:szCs w:val="22"/>
+        </w:rPr>
+        <w:t>RequestMethod.GET</w:t>
+      </w:r>
+      <w:proofErr w:type="spellEnd"/>
+      <w:r>
+        <w:rPr>
+          <w:rFonts w:asciiTheme="minorHAnsi" w:hAnsiTheme="minorHAnsi" w:cstheme="minorBidi"/>
+          <w:sz w:val="22"/>
+          <w:szCs w:val="22"/>
+        </w:rPr>
+        <w:t>)</w:t>
+      </w:r>
+    </w:p>
+    <w:p>
+      <w:pPr>
+        <w:pStyle w:val="HTMLPreformatted"/>
+        <w:numPr>
+          <w:ilvl w:val="0"/>
+          <w:numId w:val="6"/>
+        </w:numPr>
+        <w:shd w:val="clear" w:color="auto" w:fill="FFFFFF"/>
+        <w:rPr>
+          <w:rFonts w:asciiTheme="minorHAnsi" w:hAnsiTheme="minorHAnsi" w:cstheme="minorBidi"/>
+          <w:sz w:val="22"/>
+          <w:szCs w:val="22"/>
+        </w:rPr>
+      </w:pPr>
+      <w:proofErr w:type="spellStart"/>
+      <w:r>
+        <w:rPr>
+          <w:rFonts w:asciiTheme="minorHAnsi" w:hAnsiTheme="minorHAnsi" w:cstheme="minorBidi"/>
+          <w:sz w:val="22"/>
+          <w:szCs w:val="22"/>
+        </w:rPr>
+        <w:t>ResponseEntity</w:t>
+      </w:r>
+      <w:proofErr w:type="spellEnd"/>
+      <w:r>
+        <w:rPr>
+          <w:rFonts w:asciiTheme="minorHAnsi" w:hAnsiTheme="minorHAnsi" w:cstheme="minorBidi"/>
+          <w:sz w:val="22"/>
+          <w:szCs w:val="22"/>
+        </w:rPr>
+        <w:t>&lt;</w:t>
+      </w:r>
+      <w:proofErr w:type="spellStart"/>
+      <w:r>
+        <w:rPr>
+          <w:rFonts w:asciiTheme="minorHAnsi" w:hAnsiTheme="minorHAnsi" w:cstheme="minorBidi"/>
+          <w:sz w:val="22"/>
+          <w:szCs w:val="22"/>
+        </w:rPr>
+        <w:t>OpenHighLowClose</w:t>
+      </w:r>
+      <w:proofErr w:type="spellEnd"/>
+      <w:r>
+        <w:rPr>
+          <w:rFonts w:asciiTheme="minorHAnsi" w:hAnsiTheme="minorHAnsi" w:cstheme="minorBidi"/>
+          <w:sz w:val="22"/>
+          <w:szCs w:val="22"/>
+        </w:rPr>
+        <w:t xml:space="preserve">&gt; </w:t>
+      </w:r>
+      <w:proofErr w:type="spellStart"/>
+      <w:r>
+        <w:rPr>
+          <w:rFonts w:asciiTheme="minorHAnsi" w:hAnsiTheme="minorHAnsi" w:cstheme="minorBidi"/>
+          <w:sz w:val="22"/>
+          <w:szCs w:val="22"/>
+        </w:rPr>
+        <w:t>responseEntity</w:t>
+      </w:r>
+      <w:proofErr w:type="spellEnd"/>
+      <w:r>
+        <w:rPr>
+          <w:rFonts w:asciiTheme="minorHAnsi" w:hAnsiTheme="minorHAnsi" w:cstheme="minorBidi"/>
+          <w:sz w:val="22"/>
+          <w:szCs w:val="22"/>
+        </w:rPr>
+        <w:t xml:space="preserve"> = </w:t>
       </w:r>
       <w:r>
         <w:rPr>
@@ -628,6 +1216,8 @@
         </w:rPr>
         <w:t xml:space="preserve">w </w:t>
       </w:r>
+      <w:proofErr w:type="spellStart"/>
+      <w:proofErr w:type="gramStart"/>
       <w:r>
         <w:rPr>
           <w:rFonts w:asciiTheme="minorHAnsi" w:hAnsiTheme="minorHAnsi" w:cstheme="minorBidi"/>
@@ -642,7 +1232,25 @@
           <w:sz w:val="22"/>
           <w:szCs w:val="22"/>
         </w:rPr>
-        <w:t>te().exchange("https://host</w:t>
+        <w:t>te</w:t>
+      </w:r>
+      <w:proofErr w:type="spellEnd"/>
+      <w:r>
+        <w:rPr>
+          <w:rFonts w:asciiTheme="minorHAnsi" w:hAnsiTheme="minorHAnsi" w:cstheme="minorBidi"/>
+          <w:sz w:val="22"/>
+          <w:szCs w:val="22"/>
+        </w:rPr>
+        <w:t>(</w:t>
+      </w:r>
+      <w:proofErr w:type="gramEnd"/>
+      <w:r>
+        <w:rPr>
+          <w:rFonts w:asciiTheme="minorHAnsi" w:hAnsiTheme="minorHAnsi" w:cstheme="minorBidi"/>
+          <w:sz w:val="22"/>
+          <w:szCs w:val="22"/>
+        </w:rPr>
+        <w:t>).exchange("https://host</w:t>
       </w:r>
       <w:r>
         <w:rPr>
@@ -678,15 +1286,107 @@
           <w:sz w:val="22"/>
           <w:szCs w:val="22"/>
         </w:rPr>
-        <w:t xml:space="preserve">code}/ohlc", </w:t>
-      </w:r>
-      <w:r>
-        <w:rPr>
-          <w:rFonts w:asciiTheme="minorHAnsi" w:hAnsiTheme="minorHAnsi" w:cstheme="minorBidi"/>
-          <w:sz w:val="22"/>
-          <w:szCs w:val="22"/>
-        </w:rPr>
-        <w:t>HttpMethod.GET, getHeaderEntity(), OpenHighLowClose.class, uriVariables);</w:t>
+        <w:t>code}/</w:t>
+      </w:r>
+      <w:proofErr w:type="spellStart"/>
+      <w:r>
+        <w:rPr>
+          <w:rFonts w:asciiTheme="minorHAnsi" w:hAnsiTheme="minorHAnsi" w:cstheme="minorBidi"/>
+          <w:sz w:val="22"/>
+          <w:szCs w:val="22"/>
+        </w:rPr>
+        <w:t>ohlc</w:t>
+      </w:r>
+      <w:proofErr w:type="spellEnd"/>
+      <w:r>
+        <w:rPr>
+          <w:rFonts w:asciiTheme="minorHAnsi" w:hAnsiTheme="minorHAnsi" w:cstheme="minorBidi"/>
+          <w:sz w:val="22"/>
+          <w:szCs w:val="22"/>
+        </w:rPr>
+        <w:t xml:space="preserve">", </w:t>
+      </w:r>
+      <w:proofErr w:type="spellStart"/>
+      <w:r>
+        <w:rPr>
+          <w:rFonts w:asciiTheme="minorHAnsi" w:hAnsiTheme="minorHAnsi" w:cstheme="minorBidi"/>
+          <w:sz w:val="22"/>
+          <w:szCs w:val="22"/>
+        </w:rPr>
+        <w:t>HttpMethod.GET</w:t>
+      </w:r>
+      <w:proofErr w:type="spellEnd"/>
+      <w:r>
+        <w:rPr>
+          <w:rFonts w:asciiTheme="minorHAnsi" w:hAnsiTheme="minorHAnsi" w:cstheme="minorBidi"/>
+          <w:sz w:val="22"/>
+          <w:szCs w:val="22"/>
+        </w:rPr>
+        <w:t xml:space="preserve">, </w:t>
+      </w:r>
+      <w:proofErr w:type="spellStart"/>
+      <w:proofErr w:type="gramStart"/>
+      <w:r>
+        <w:rPr>
+          <w:rFonts w:asciiTheme="minorHAnsi" w:hAnsiTheme="minorHAnsi" w:cstheme="minorBidi"/>
+          <w:sz w:val="22"/>
+          <w:szCs w:val="22"/>
+        </w:rPr>
+        <w:t>getHeaderEntity</w:t>
+      </w:r>
+      <w:proofErr w:type="spellEnd"/>
+      <w:r>
+        <w:rPr>
+          <w:rFonts w:asciiTheme="minorHAnsi" w:hAnsiTheme="minorHAnsi" w:cstheme="minorBidi"/>
+          <w:sz w:val="22"/>
+          <w:szCs w:val="22"/>
+        </w:rPr>
+        <w:t>(</w:t>
+      </w:r>
+      <w:proofErr w:type="gramEnd"/>
+      <w:r>
+        <w:rPr>
+          <w:rFonts w:asciiTheme="minorHAnsi" w:hAnsiTheme="minorHAnsi" w:cstheme="minorBidi"/>
+          <w:sz w:val="22"/>
+          <w:szCs w:val="22"/>
+        </w:rPr>
+        <w:t xml:space="preserve">), </w:t>
+      </w:r>
+      <w:proofErr w:type="spellStart"/>
+      <w:r>
+        <w:rPr>
+          <w:rFonts w:asciiTheme="minorHAnsi" w:hAnsiTheme="minorHAnsi" w:cstheme="minorBidi"/>
+          <w:sz w:val="22"/>
+          <w:szCs w:val="22"/>
+        </w:rPr>
+        <w:t>OpenHighLowClose.class</w:t>
+      </w:r>
+      <w:proofErr w:type="spellEnd"/>
+      <w:r>
+        <w:rPr>
+          <w:rFonts w:asciiTheme="minorHAnsi" w:hAnsiTheme="minorHAnsi" w:cstheme="minorBidi"/>
+          <w:sz w:val="22"/>
+          <w:szCs w:val="22"/>
+        </w:rPr>
+        <w:t xml:space="preserve">, </w:t>
+      </w:r>
+      <w:proofErr w:type="spellStart"/>
+      <w:r>
+        <w:rPr>
+          <w:rFonts w:asciiTheme="minorHAnsi" w:hAnsiTheme="minorHAnsi" w:cstheme="minorBidi"/>
+          <w:sz w:val="22"/>
+          <w:szCs w:val="22"/>
+        </w:rPr>
+        <w:t>uriVariables</w:t>
+      </w:r>
+      <w:proofErr w:type="spellEnd"/>
+      <w:r>
+        <w:rPr>
+          <w:rFonts w:asciiTheme="minorHAnsi" w:hAnsiTheme="minorHAnsi" w:cstheme="minorBidi"/>
+          <w:sz w:val="22"/>
+          <w:szCs w:val="22"/>
+        </w:rPr>
+        <w:t>);</w:t>
       </w:r>
     </w:p>
     <w:p>
@@ -705,26 +1405,37 @@
           <w:szCs w:val="22"/>
         </w:rPr>
       </w:pPr>
-      <w:r>
-        <w:rPr>
-          <w:sz w:val="22"/>
-          <w:szCs w:val="22"/>
-        </w:rPr>
-        <w:t>ResponseEntity&lt;</w:t>
-      </w:r>
-      <w:r>
-        <w:rPr>
-          <w:sz w:val="22"/>
-          <w:szCs w:val="22"/>
-        </w:rPr>
-        <w:t>Bean</w:t>
-      </w:r>
-      <w:r>
-        <w:rPr>
-          <w:sz w:val="22"/>
-          <w:szCs w:val="22"/>
-        </w:rPr>
-        <w:t>&gt; responseEntity = new</w:t>
+      <w:proofErr w:type="spellStart"/>
+      <w:r>
+        <w:rPr>
+          <w:sz w:val="22"/>
+          <w:szCs w:val="22"/>
+        </w:rPr>
+        <w:t>ResponseEntity</w:t>
+      </w:r>
+      <w:proofErr w:type="spellEnd"/>
+      <w:r>
+        <w:rPr>
+          <w:sz w:val="22"/>
+          <w:szCs w:val="22"/>
+        </w:rPr>
+        <w:t xml:space="preserve">&lt;Bean&gt; </w:t>
+      </w:r>
+      <w:proofErr w:type="spellStart"/>
+      <w:r>
+        <w:rPr>
+          <w:sz w:val="22"/>
+          <w:szCs w:val="22"/>
+        </w:rPr>
+        <w:t>responseEntity</w:t>
+      </w:r>
+      <w:proofErr w:type="spellEnd"/>
+      <w:r>
+        <w:rPr>
+          <w:sz w:val="22"/>
+          <w:szCs w:val="22"/>
+        </w:rPr>
+        <w:t xml:space="preserve"> = new</w:t>
       </w:r>
       <w:r>
         <w:rPr>
@@ -733,12 +1444,46 @@
         </w:rPr>
         <w:t xml:space="preserve"> </w:t>
       </w:r>
-      <w:r>
-        <w:rPr>
-          <w:sz w:val="22"/>
-          <w:szCs w:val="22"/>
-        </w:rPr>
-        <w:t>RestTemplate().getForEntity("http://</w:t>
+      <w:proofErr w:type="spellStart"/>
+      <w:proofErr w:type="gramStart"/>
+      <w:r>
+        <w:rPr>
+          <w:sz w:val="22"/>
+          <w:szCs w:val="22"/>
+        </w:rPr>
+        <w:t>RestTemplate</w:t>
+      </w:r>
+      <w:proofErr w:type="spellEnd"/>
+      <w:r>
+        <w:rPr>
+          <w:sz w:val="22"/>
+          <w:szCs w:val="22"/>
+        </w:rPr>
+        <w:t>(</w:t>
+      </w:r>
+      <w:proofErr w:type="gramEnd"/>
+      <w:r>
+        <w:rPr>
+          <w:sz w:val="22"/>
+          <w:szCs w:val="22"/>
+        </w:rPr>
+        <w:t>).</w:t>
+      </w:r>
+      <w:proofErr w:type="spellStart"/>
+      <w:r>
+        <w:rPr>
+          <w:sz w:val="22"/>
+          <w:szCs w:val="22"/>
+        </w:rPr>
+        <w:t>getForEntity</w:t>
+      </w:r>
+      <w:proofErr w:type="spellEnd"/>
+      <w:r>
+        <w:rPr>
+          <w:sz w:val="22"/>
+          <w:szCs w:val="22"/>
+        </w:rPr>
+        <w:t>("http://</w:t>
       </w:r>
       <w:r>
         <w:rPr>
@@ -752,35 +1497,555 @@
           <w:sz w:val="22"/>
           <w:szCs w:val="22"/>
         </w:rPr>
-        <w:t>:</w:t>
-      </w:r>
-      <w:r>
-        <w:rPr>
+        <w:t>: /</w:t>
+      </w:r>
+      <w:r>
+        <w:rPr>
+          <w:sz w:val="22"/>
+          <w:szCs w:val="22"/>
+        </w:rPr>
+        <w:t>service</w:t>
+      </w:r>
+      <w:r>
+        <w:rPr>
+          <w:sz w:val="22"/>
+          <w:szCs w:val="22"/>
+        </w:rPr>
+        <w:t xml:space="preserve">/from/{from}/to/{to}", </w:t>
+      </w:r>
+      <w:proofErr w:type="spellStart"/>
+      <w:r>
+        <w:rPr>
+          <w:sz w:val="22"/>
+          <w:szCs w:val="22"/>
+        </w:rPr>
+        <w:t>Bean.class</w:t>
+      </w:r>
+      <w:proofErr w:type="spellEnd"/>
+      <w:r>
+        <w:rPr>
+          <w:sz w:val="22"/>
+          <w:szCs w:val="22"/>
+        </w:rPr>
+        <w:t xml:space="preserve">, </w:t>
+      </w:r>
+      <w:proofErr w:type="spellStart"/>
+      <w:r>
+        <w:rPr>
+          <w:sz w:val="22"/>
+          <w:szCs w:val="22"/>
+        </w:rPr>
+        <w:t>uriVariables</w:t>
+      </w:r>
+      <w:proofErr w:type="spellEnd"/>
+      <w:r>
+        <w:rPr>
+          <w:sz w:val="22"/>
+          <w:szCs w:val="22"/>
+        </w:rPr>
+        <w:t>);</w:t>
+      </w:r>
+    </w:p>
+    <w:p>
+      <w:pPr>
+        <w:pStyle w:val="HTMLPreformatted"/>
+        <w:numPr>
+          <w:ilvl w:val="0"/>
+          <w:numId w:val="6"/>
+        </w:numPr>
+        <w:shd w:val="clear" w:color="auto" w:fill="FFFFFF"/>
+        <w:rPr>
+          <w:rFonts w:asciiTheme="minorHAnsi" w:hAnsiTheme="minorHAnsi" w:cstheme="minorBidi"/>
+          <w:sz w:val="22"/>
+          <w:szCs w:val="22"/>
+        </w:rPr>
+      </w:pPr>
+      <w:proofErr w:type="gramStart"/>
+      <w:r>
+        <w:rPr>
+          <w:rFonts w:asciiTheme="minorHAnsi" w:hAnsiTheme="minorHAnsi" w:cstheme="minorBidi"/>
+          <w:sz w:val="22"/>
+          <w:szCs w:val="22"/>
+        </w:rPr>
+        <w:t>@</w:t>
+      </w:r>
+      <w:proofErr w:type="spellStart"/>
+      <w:r>
+        <w:rPr>
+          <w:rFonts w:asciiTheme="minorHAnsi" w:hAnsiTheme="minorHAnsi" w:cstheme="minorBidi"/>
+          <w:sz w:val="22"/>
+          <w:szCs w:val="22"/>
+        </w:rPr>
+        <w:t>RibbonClient</w:t>
+      </w:r>
+      <w:proofErr w:type="spellEnd"/>
+      <w:r>
+        <w:rPr>
+          <w:rFonts w:asciiTheme="minorHAnsi" w:hAnsiTheme="minorHAnsi" w:cstheme="minorBidi"/>
+          <w:sz w:val="22"/>
+          <w:szCs w:val="22"/>
+        </w:rPr>
+        <w:t>(</w:t>
+      </w:r>
+      <w:proofErr w:type="gramEnd"/>
+      <w:r>
+        <w:rPr>
+          <w:rFonts w:asciiTheme="minorHAnsi" w:hAnsiTheme="minorHAnsi" w:cstheme="minorBidi"/>
+          <w:sz w:val="22"/>
+          <w:szCs w:val="22"/>
+        </w:rPr>
+        <w:t>name="currency-exchange-service")</w:t>
+      </w:r>
+    </w:p>
+    <w:p>
+      <w:pPr>
+        <w:pStyle w:val="HTMLPreformatted"/>
+        <w:numPr>
+          <w:ilvl w:val="0"/>
+          <w:numId w:val="6"/>
+        </w:numPr>
+        <w:shd w:val="clear" w:color="auto" w:fill="FFFFFF"/>
+        <w:rPr>
+          <w:rFonts w:asciiTheme="minorHAnsi" w:hAnsiTheme="minorHAnsi" w:cstheme="minorBidi"/>
+          <w:sz w:val="22"/>
+          <w:szCs w:val="22"/>
+        </w:rPr>
+      </w:pPr>
+      <w:proofErr w:type="gramStart"/>
+      <w:r>
+        <w:rPr>
+          <w:rFonts w:asciiTheme="minorHAnsi" w:hAnsiTheme="minorHAnsi" w:cstheme="minorBidi"/>
+          <w:sz w:val="22"/>
+          <w:szCs w:val="22"/>
+        </w:rPr>
+        <w:t>@</w:t>
+      </w:r>
+      <w:proofErr w:type="spellStart"/>
+      <w:r>
+        <w:rPr>
+          <w:rFonts w:asciiTheme="minorHAnsi" w:hAnsiTheme="minorHAnsi" w:cstheme="minorBidi"/>
+          <w:sz w:val="22"/>
+          <w:szCs w:val="22"/>
+        </w:rPr>
+        <w:t>FeignClient</w:t>
+      </w:r>
+      <w:proofErr w:type="spellEnd"/>
+      <w:r>
+        <w:rPr>
+          <w:rFonts w:asciiTheme="minorHAnsi" w:hAnsiTheme="minorHAnsi" w:cstheme="minorBidi"/>
+          <w:sz w:val="22"/>
+          <w:szCs w:val="22"/>
+        </w:rPr>
+        <w:t>(</w:t>
+      </w:r>
+      <w:proofErr w:type="gramEnd"/>
+      <w:r>
+        <w:rPr>
+          <w:rFonts w:asciiTheme="minorHAnsi" w:hAnsiTheme="minorHAnsi" w:cstheme="minorBidi"/>
+          <w:sz w:val="22"/>
+          <w:szCs w:val="22"/>
+        </w:rPr>
+        <w:t xml:space="preserve">name="stock-exchange-service", </w:t>
+      </w:r>
+      <w:proofErr w:type="spellStart"/>
+      <w:r>
+        <w:rPr>
+          <w:rFonts w:asciiTheme="minorHAnsi" w:hAnsiTheme="minorHAnsi" w:cstheme="minorBidi"/>
+          <w:sz w:val="22"/>
+          <w:szCs w:val="22"/>
+        </w:rPr>
+        <w:t>url</w:t>
+      </w:r>
+      <w:proofErr w:type="spellEnd"/>
+      <w:r>
+        <w:rPr>
+          <w:rFonts w:asciiTheme="minorHAnsi" w:hAnsiTheme="minorHAnsi" w:cstheme="minorBidi"/>
+          <w:sz w:val="22"/>
+          <w:szCs w:val="22"/>
+        </w:rPr>
+        <w:t xml:space="preserve"> = "https://investors-exchange-iex-trading.p.rapidapi.com/") ## use on proxy interface</w:t>
+      </w:r>
+    </w:p>
+    <w:p>
+      <w:pPr>
+        <w:pStyle w:val="HTMLPreformatted"/>
+        <w:numPr>
+          <w:ilvl w:val="0"/>
+          <w:numId w:val="6"/>
+        </w:numPr>
+        <w:shd w:val="clear" w:color="auto" w:fill="FFFFFF"/>
+        <w:rPr>
+          <w:rFonts w:asciiTheme="minorHAnsi" w:hAnsiTheme="minorHAnsi" w:cstheme="minorBidi"/>
+          <w:sz w:val="22"/>
+          <w:szCs w:val="22"/>
+        </w:rPr>
+      </w:pPr>
+      <w:proofErr w:type="gramStart"/>
+      <w:r>
+        <w:rPr>
+          <w:rFonts w:asciiTheme="minorHAnsi" w:hAnsiTheme="minorHAnsi" w:cstheme="minorBidi"/>
+          <w:sz w:val="22"/>
+          <w:szCs w:val="22"/>
+        </w:rPr>
+        <w:t>@</w:t>
+      </w:r>
+      <w:proofErr w:type="spellStart"/>
+      <w:r>
+        <w:rPr>
+          <w:rFonts w:asciiTheme="minorHAnsi" w:hAnsiTheme="minorHAnsi" w:cstheme="minorBidi"/>
+          <w:sz w:val="22"/>
+          <w:szCs w:val="22"/>
+        </w:rPr>
+        <w:t>PathVariable</w:t>
+      </w:r>
+      <w:proofErr w:type="spellEnd"/>
+      <w:r>
+        <w:rPr>
+          <w:rFonts w:asciiTheme="minorHAnsi" w:hAnsiTheme="minorHAnsi" w:cstheme="minorBidi"/>
+          <w:sz w:val="22"/>
+          <w:szCs w:val="22"/>
+        </w:rPr>
+        <w:t>(</w:t>
+      </w:r>
+      <w:proofErr w:type="gramEnd"/>
+      <w:r>
+        <w:rPr>
+          <w:rFonts w:asciiTheme="minorHAnsi" w:hAnsiTheme="minorHAnsi" w:cstheme="minorBidi"/>
+          <w:sz w:val="22"/>
+          <w:szCs w:val="22"/>
+        </w:rPr>
+        <w:t>name = "symbol")  #Define proxy like this in the method definition</w:t>
+      </w:r>
+    </w:p>
+    <w:p>
+      <w:pPr>
+        <w:pStyle w:val="HTMLPreformatted"/>
+        <w:numPr>
+          <w:ilvl w:val="0"/>
+          <w:numId w:val="6"/>
+        </w:numPr>
+        <w:shd w:val="clear" w:color="auto" w:fill="FFFFFF"/>
+        <w:rPr>
+          <w:rFonts w:asciiTheme="minorHAnsi" w:hAnsiTheme="minorHAnsi" w:cstheme="minorBidi"/>
+          <w:sz w:val="22"/>
+          <w:szCs w:val="22"/>
+        </w:rPr>
+      </w:pPr>
+      <w:proofErr w:type="gramStart"/>
+      <w:r>
+        <w:rPr>
+          <w:rFonts w:asciiTheme="minorHAnsi" w:hAnsiTheme="minorHAnsi" w:cstheme="minorBidi"/>
+          <w:sz w:val="22"/>
+          <w:szCs w:val="22"/>
+        </w:rPr>
+        <w:t>@</w:t>
+      </w:r>
+      <w:proofErr w:type="spellStart"/>
+      <w:r>
+        <w:rPr>
+          <w:rFonts w:asciiTheme="minorHAnsi" w:hAnsiTheme="minorHAnsi" w:cstheme="minorBidi"/>
+          <w:sz w:val="22"/>
+          <w:szCs w:val="22"/>
+        </w:rPr>
+        <w:t>RequestParam</w:t>
+      </w:r>
+      <w:proofErr w:type="spellEnd"/>
+      <w:r>
+        <w:rPr>
+          <w:rFonts w:asciiTheme="minorHAnsi" w:hAnsiTheme="minorHAnsi" w:cstheme="minorBidi"/>
+          <w:sz w:val="22"/>
+          <w:szCs w:val="22"/>
+        </w:rPr>
+        <w:t>(</w:t>
+      </w:r>
+      <w:proofErr w:type="gramEnd"/>
+      <w:r>
+        <w:rPr>
+          <w:rFonts w:asciiTheme="minorHAnsi" w:hAnsiTheme="minorHAnsi" w:cstheme="minorBidi"/>
+          <w:sz w:val="22"/>
+          <w:szCs w:val="22"/>
+        </w:rPr>
+        <w:t>name = "products")</w:t>
+      </w:r>
+      <w:r>
+        <w:rPr>
+          <w:rFonts w:asciiTheme="minorHAnsi" w:hAnsiTheme="minorHAnsi" w:cstheme="minorBidi"/>
+          <w:sz w:val="22"/>
+          <w:szCs w:val="22"/>
+        </w:rPr>
+        <w:t xml:space="preserve">  #Defines the Query </w:t>
+      </w:r>
+      <w:proofErr w:type="spellStart"/>
+      <w:r>
+        <w:rPr>
+          <w:rFonts w:asciiTheme="minorHAnsi" w:hAnsiTheme="minorHAnsi" w:cstheme="minorBidi"/>
+          <w:sz w:val="22"/>
+          <w:szCs w:val="22"/>
+        </w:rPr>
+        <w:t>param</w:t>
+      </w:r>
+      <w:proofErr w:type="spellEnd"/>
+    </w:p>
+    <w:p>
+      <w:pPr>
+        <w:pStyle w:val="HTMLPreformatted"/>
+        <w:numPr>
+          <w:ilvl w:val="0"/>
+          <w:numId w:val="6"/>
+        </w:numPr>
+        <w:shd w:val="clear" w:color="auto" w:fill="FFFFFF"/>
+        <w:rPr>
+          <w:rFonts w:asciiTheme="minorHAnsi" w:hAnsiTheme="minorHAnsi" w:cstheme="minorBidi"/>
+          <w:sz w:val="22"/>
+          <w:szCs w:val="22"/>
+        </w:rPr>
+      </w:pPr>
+      <w:r>
+        <w:rPr>
+          <w:rFonts w:asciiTheme="minorHAnsi" w:hAnsiTheme="minorHAnsi" w:cstheme="minorBidi"/>
+          <w:sz w:val="22"/>
+          <w:szCs w:val="22"/>
+        </w:rPr>
+        <w:t>@</w:t>
+      </w:r>
+      <w:proofErr w:type="spellStart"/>
+      <w:r>
+        <w:rPr>
+          <w:rFonts w:asciiTheme="minorHAnsi" w:hAnsiTheme="minorHAnsi" w:cstheme="minorBidi"/>
+          <w:sz w:val="22"/>
+          <w:szCs w:val="22"/>
+        </w:rPr>
+        <w:t>XmlRootElement</w:t>
+      </w:r>
+      <w:proofErr w:type="spellEnd"/>
+    </w:p>
+    <w:p>
+      <w:pPr>
+        <w:pStyle w:val="HTMLPreformatted"/>
+        <w:numPr>
+          <w:ilvl w:val="0"/>
+          <w:numId w:val="6"/>
+        </w:numPr>
+        <w:shd w:val="clear" w:color="auto" w:fill="FFFFFF"/>
+        <w:rPr>
+          <w:rFonts w:asciiTheme="minorHAnsi" w:hAnsiTheme="minorHAnsi" w:cstheme="minorBidi" w:hint="eastAsia"/>
+          <w:sz w:val="22"/>
+          <w:szCs w:val="22"/>
+        </w:rPr>
+      </w:pPr>
+      <w:r>
+        <w:rPr>
+          <w:rFonts w:asciiTheme="minorHAnsi" w:hAnsiTheme="minorHAnsi" w:cstheme="minorBidi"/>
+          <w:sz w:val="22"/>
+          <w:szCs w:val="22"/>
+        </w:rPr>
+        <w:t>@Config</w:t>
+      </w:r>
+      <w:r>
+        <w:rPr>
+          <w:rFonts w:asciiTheme="minorHAnsi" w:hAnsiTheme="minorHAnsi" w:cstheme="minorBidi"/>
+          <w:sz w:val="22"/>
+          <w:szCs w:val="22"/>
+        </w:rPr>
+        <w:t>uration</w:t>
+      </w:r>
+      <w:r>
+        <w:rPr>
+          <w:rFonts w:asciiTheme="minorHAnsi" w:hAnsiTheme="minorHAnsi" w:cstheme="minorBidi"/>
+          <w:sz w:val="22"/>
+          <w:szCs w:val="22"/>
+        </w:rPr>
+        <w:br/>
+        <w:t>@</w:t>
+      </w:r>
+      <w:proofErr w:type="spellStart"/>
+      <w:r>
+        <w:rPr>
+          <w:rFonts w:asciiTheme="minorHAnsi" w:hAnsiTheme="minorHAnsi" w:cstheme="minorBidi"/>
+          <w:sz w:val="22"/>
+          <w:szCs w:val="22"/>
+        </w:rPr>
+        <w:t>EnableWebSecurity</w:t>
+      </w:r>
+      <w:proofErr w:type="spellEnd"/>
+      <w:r>
+        <w:rPr>
+          <w:rFonts w:asciiTheme="minorHAnsi" w:hAnsiTheme="minorHAnsi" w:cstheme="minorBidi"/>
+          <w:sz w:val="22"/>
+          <w:szCs w:val="22"/>
+        </w:rPr>
+        <w:t xml:space="preserve">    </w:t>
+      </w:r>
+      <w:r>
+        <w:rPr>
+          <w:rFonts w:asciiTheme="minorHAnsi" w:hAnsiTheme="minorHAnsi" w:cstheme="minorBidi"/>
+          <w:sz w:val="22"/>
+          <w:szCs w:val="22"/>
+        </w:rPr>
+        <w:t xml:space="preserve"># to override the spring security. </w:t>
+      </w:r>
+      <w:proofErr w:type="gramStart"/>
+      <w:r>
+        <w:rPr>
+          <w:rFonts w:asciiTheme="minorHAnsi" w:hAnsiTheme="minorHAnsi" w:cstheme="minorBidi"/>
+          <w:sz w:val="22"/>
+          <w:szCs w:val="22"/>
+        </w:rPr>
+        <w:t>should</w:t>
+      </w:r>
+      <w:proofErr w:type="gramEnd"/>
+      <w:r>
+        <w:rPr>
+          <w:rFonts w:asciiTheme="minorHAnsi" w:hAnsiTheme="minorHAnsi" w:cstheme="minorBidi"/>
+          <w:sz w:val="22"/>
+          <w:szCs w:val="22"/>
+        </w:rPr>
+        <w:t xml:space="preserve"> extend </w:t>
+      </w:r>
+      <w:proofErr w:type="spellStart"/>
+      <w:r>
+        <w:rPr>
+          <w:rFonts w:asciiTheme="minorHAnsi" w:hAnsiTheme="minorHAnsi" w:cstheme="minorBidi"/>
+          <w:sz w:val="22"/>
+          <w:szCs w:val="22"/>
+        </w:rPr>
+        <w:t>WebSecurityConfigurerAdapter</w:t>
+      </w:r>
+      <w:proofErr w:type="spellEnd"/>
+    </w:p>
+    <w:p>
+      <w:pPr>
+        <w:pStyle w:val="HTMLPreformatted"/>
+        <w:numPr>
+          <w:ilvl w:val="0"/>
+          <w:numId w:val="6"/>
+        </w:numPr>
+        <w:shd w:val="clear" w:color="auto" w:fill="FFFFFF"/>
+        <w:rPr>
+          <w:rFonts w:asciiTheme="minorHAnsi" w:hAnsiTheme="minorHAnsi" w:cstheme="minorBidi"/>
+          <w:sz w:val="22"/>
+          <w:szCs w:val="22"/>
+        </w:rPr>
+      </w:pPr>
+      <w:r>
+        <w:rPr>
+          <w:rFonts w:asciiTheme="minorHAnsi" w:hAnsiTheme="minorHAnsi" w:cstheme="minorBidi"/>
+          <w:sz w:val="22"/>
+          <w:szCs w:val="22"/>
+        </w:rPr>
+        <w:t>@</w:t>
+      </w:r>
+      <w:proofErr w:type="spellStart"/>
+      <w:r>
+        <w:rPr>
+          <w:rFonts w:asciiTheme="minorHAnsi" w:hAnsiTheme="minorHAnsi" w:cstheme="minorBidi"/>
+          <w:sz w:val="22"/>
+          <w:szCs w:val="22"/>
+        </w:rPr>
+        <w:t>EnableJpaAuditing</w:t>
+      </w:r>
+      <w:proofErr w:type="spellEnd"/>
+    </w:p>
+    <w:p>
+      <w:pPr>
+        <w:pStyle w:val="HTMLPreformatted"/>
+        <w:numPr>
+          <w:ilvl w:val="0"/>
+          <w:numId w:val="6"/>
+        </w:numPr>
+        <w:shd w:val="clear" w:color="auto" w:fill="FFFFFF"/>
+        <w:rPr>
+          <w:rFonts w:asciiTheme="minorHAnsi" w:hAnsiTheme="minorHAnsi" w:cstheme="minorBidi"/>
+          <w:sz w:val="22"/>
+          <w:szCs w:val="22"/>
+        </w:rPr>
+      </w:pPr>
+      <w:r>
+        <w:rPr>
+          <w:rFonts w:asciiTheme="minorHAnsi" w:hAnsiTheme="minorHAnsi" w:cstheme="minorBidi"/>
+          <w:sz w:val="22"/>
+          <w:szCs w:val="22"/>
+        </w:rPr>
+        <w:t>@</w:t>
+      </w:r>
+      <w:proofErr w:type="spellStart"/>
+      <w:r>
+        <w:rPr>
+          <w:rFonts w:asciiTheme="minorHAnsi" w:hAnsiTheme="minorHAnsi" w:cstheme="minorBidi"/>
+          <w:sz w:val="22"/>
+          <w:szCs w:val="22"/>
+        </w:rPr>
+        <w:t>CreationTimestamp</w:t>
+      </w:r>
+      <w:proofErr w:type="spellEnd"/>
+    </w:p>
+    <w:p>
+      <w:pPr>
+        <w:pStyle w:val="HTMLPreformatted"/>
+        <w:numPr>
+          <w:ilvl w:val="0"/>
+          <w:numId w:val="6"/>
+        </w:numPr>
+        <w:shd w:val="clear" w:color="auto" w:fill="FFFFFF"/>
+        <w:rPr>
+          <w:rFonts w:asciiTheme="minorHAnsi" w:hAnsiTheme="minorHAnsi" w:cstheme="minorBidi"/>
+          <w:sz w:val="22"/>
+          <w:szCs w:val="22"/>
+        </w:rPr>
+      </w:pPr>
+      <w:proofErr w:type="gramStart"/>
+      <w:r>
+        <w:rPr>
+          <w:rFonts w:asciiTheme="minorHAnsi" w:hAnsiTheme="minorHAnsi" w:cstheme="minorBidi"/>
+          <w:sz w:val="22"/>
+          <w:szCs w:val="22"/>
+        </w:rPr>
+        <w:t>use</w:t>
+      </w:r>
+      <w:proofErr w:type="gramEnd"/>
+      <w:r>
+        <w:rPr>
+          <w:rFonts w:asciiTheme="minorHAnsi" w:hAnsiTheme="minorHAnsi" w:cstheme="minorBidi"/>
           <w:sz w:val="22"/>
           <w:szCs w:val="22"/>
         </w:rPr>
         <w:t xml:space="preserve"> </w:t>
       </w:r>
-      <w:r>
-        <w:rPr>
-          <w:sz w:val="22"/>
-          <w:szCs w:val="22"/>
-        </w:rPr>
-        <w:t>/</w:t>
-      </w:r>
-      <w:r>
-        <w:rPr>
-          <w:sz w:val="22"/>
-          <w:szCs w:val="22"/>
-        </w:rPr>
-        <w:t>service</w:t>
-      </w:r>
-      <w:r>
-        <w:rPr>
-          <w:sz w:val="22"/>
-          <w:szCs w:val="22"/>
-        </w:rPr>
-        <w:t>/from/{from}/to/{to}", Bean.class, uriVariables);</w:t>
+      <w:proofErr w:type="spellStart"/>
+      <w:r>
+        <w:rPr>
+          <w:rFonts w:asciiTheme="minorHAnsi" w:hAnsiTheme="minorHAnsi" w:cstheme="minorBidi"/>
+          <w:sz w:val="22"/>
+          <w:szCs w:val="22"/>
+        </w:rPr>
+        <w:t>data.sql</w:t>
+      </w:r>
+      <w:proofErr w:type="spellEnd"/>
+      <w:r>
+        <w:rPr>
+          <w:rFonts w:asciiTheme="minorHAnsi" w:hAnsiTheme="minorHAnsi" w:cstheme="minorBidi"/>
+          <w:sz w:val="22"/>
+          <w:szCs w:val="22"/>
+        </w:rPr>
+        <w:t xml:space="preserve"> or </w:t>
+      </w:r>
+      <w:proofErr w:type="spellStart"/>
+      <w:r>
+        <w:rPr>
+          <w:rFonts w:asciiTheme="minorHAnsi" w:hAnsiTheme="minorHAnsi" w:cstheme="minorBidi"/>
+          <w:sz w:val="22"/>
+          <w:szCs w:val="22"/>
+        </w:rPr>
+        <w:t>import.sql</w:t>
+      </w:r>
+      <w:proofErr w:type="spellEnd"/>
+      <w:r>
+        <w:rPr>
+          <w:rFonts w:asciiTheme="minorHAnsi" w:hAnsiTheme="minorHAnsi" w:cstheme="minorBidi"/>
+          <w:sz w:val="22"/>
+          <w:szCs w:val="22"/>
+        </w:rPr>
+        <w:t xml:space="preserve"> to pre-insert records</w:t>
       </w:r>
     </w:p>
     <w:p>
@@ -803,7 +2068,15 @@
           <w:sz w:val="22"/>
           <w:szCs w:val="22"/>
         </w:rPr>
-        <w:t>@RibbonClient(name="currency-exchange-service")</w:t>
+        <w:t>@Repository</w:t>
+      </w:r>
+      <w:r>
+        <w:rPr>
+          <w:rFonts w:asciiTheme="minorHAnsi" w:hAnsiTheme="minorHAnsi" w:cstheme="minorBidi"/>
+          <w:sz w:val="22"/>
+          <w:szCs w:val="22"/>
+        </w:rPr>
+        <w:t xml:space="preserve">   # Use it on the Repo interface for Querying Database</w:t>
       </w:r>
     </w:p>
     <w:p>
@@ -820,13 +2093,77 @@
           <w:szCs w:val="22"/>
         </w:rPr>
       </w:pPr>
-      <w:r>
-        <w:rPr>
-          <w:rFonts w:asciiTheme="minorHAnsi" w:hAnsiTheme="minorHAnsi" w:cstheme="minorBidi"/>
-          <w:sz w:val="22"/>
-          <w:szCs w:val="22"/>
-        </w:rPr>
-        <w:t>@FeignClient(name="stock-exchange-service", url = "https://investors-exchange-iex-trading.p.rapidapi.com/") ## use on proxy interface</w:t>
+      <w:proofErr w:type="gramStart"/>
+      <w:r>
+        <w:rPr>
+          <w:rFonts w:asciiTheme="minorHAnsi" w:hAnsiTheme="minorHAnsi" w:cstheme="minorBidi"/>
+          <w:sz w:val="22"/>
+          <w:szCs w:val="22"/>
+        </w:rPr>
+        <w:t>@Query(</w:t>
+      </w:r>
+      <w:proofErr w:type="gramEnd"/>
+      <w:r>
+        <w:rPr>
+          <w:rFonts w:asciiTheme="minorHAnsi" w:hAnsiTheme="minorHAnsi" w:cstheme="minorBidi"/>
+          <w:sz w:val="22"/>
+          <w:szCs w:val="22"/>
+        </w:rPr>
+        <w:t xml:space="preserve">value = "SELECT * FROM products where </w:t>
+      </w:r>
+      <w:proofErr w:type="spellStart"/>
+      <w:r>
+        <w:rPr>
+          <w:rFonts w:asciiTheme="minorHAnsi" w:hAnsiTheme="minorHAnsi" w:cstheme="minorBidi"/>
+          <w:sz w:val="22"/>
+          <w:szCs w:val="22"/>
+        </w:rPr>
+        <w:t>prod_id</w:t>
+      </w:r>
+      <w:proofErr w:type="spellEnd"/>
+      <w:r>
+        <w:rPr>
+          <w:rFonts w:asciiTheme="minorHAnsi" w:hAnsiTheme="minorHAnsi" w:cstheme="minorBidi"/>
+          <w:sz w:val="22"/>
+          <w:szCs w:val="22"/>
+        </w:rPr>
+        <w:t xml:space="preserve"> in (:</w:t>
+      </w:r>
+      <w:proofErr w:type="spellStart"/>
+      <w:r>
+        <w:rPr>
+          <w:rFonts w:asciiTheme="minorHAnsi" w:hAnsiTheme="minorHAnsi" w:cstheme="minorBidi"/>
+          <w:sz w:val="22"/>
+          <w:szCs w:val="22"/>
+        </w:rPr>
+        <w:t>productIds</w:t>
+      </w:r>
+      <w:proofErr w:type="spellEnd"/>
+      <w:r>
+        <w:rPr>
+          <w:rFonts w:asciiTheme="minorHAnsi" w:hAnsiTheme="minorHAnsi" w:cstheme="minorBidi"/>
+          <w:sz w:val="22"/>
+          <w:szCs w:val="22"/>
+        </w:rPr>
+        <w:t xml:space="preserve">)", </w:t>
+      </w:r>
+      <w:proofErr w:type="spellStart"/>
+      <w:r>
+        <w:rPr>
+          <w:rFonts w:asciiTheme="minorHAnsi" w:hAnsiTheme="minorHAnsi" w:cstheme="minorBidi"/>
+          <w:sz w:val="22"/>
+          <w:szCs w:val="22"/>
+        </w:rPr>
+        <w:t>nativeQuery</w:t>
+      </w:r>
+      <w:proofErr w:type="spellEnd"/>
+      <w:r>
+        <w:rPr>
+          <w:rFonts w:asciiTheme="minorHAnsi" w:hAnsiTheme="minorHAnsi" w:cstheme="minorBidi"/>
+          <w:sz w:val="22"/>
+          <w:szCs w:val="22"/>
+        </w:rPr>
+        <w:t xml:space="preserve"> = true)</w:t>
       </w:r>
     </w:p>
     <w:p>
@@ -843,13 +2180,41 @@
           <w:szCs w:val="22"/>
         </w:rPr>
       </w:pPr>
-      <w:r>
-        <w:rPr>
-          <w:rFonts w:asciiTheme="minorHAnsi" w:hAnsiTheme="minorHAnsi" w:cstheme="minorBidi"/>
-          <w:sz w:val="22"/>
-          <w:szCs w:val="22"/>
-        </w:rPr>
-        <w:t>@PathVariable(name = "symbol")  #Define proxy like this in the method definition</w:t>
+      <w:proofErr w:type="gramStart"/>
+      <w:r>
+        <w:rPr>
+          <w:rFonts w:asciiTheme="minorHAnsi" w:hAnsiTheme="minorHAnsi" w:cstheme="minorBidi"/>
+          <w:sz w:val="22"/>
+          <w:szCs w:val="22"/>
+        </w:rPr>
+        <w:t>currency</w:t>
+      </w:r>
+      <w:proofErr w:type="gramEnd"/>
+      <w:r>
+        <w:rPr>
+          <w:rFonts w:asciiTheme="minorHAnsi" w:hAnsiTheme="minorHAnsi" w:cstheme="minorBidi"/>
+          <w:sz w:val="22"/>
+          <w:szCs w:val="22"/>
+        </w:rPr>
+        <w:t>-exchange-</w:t>
+      </w:r>
+      <w:proofErr w:type="spellStart"/>
+      <w:r>
+        <w:rPr>
+          <w:rFonts w:asciiTheme="minorHAnsi" w:hAnsiTheme="minorHAnsi" w:cstheme="minorBidi"/>
+          <w:sz w:val="22"/>
+          <w:szCs w:val="22"/>
+        </w:rPr>
+        <w:t>service.ribbon.listOfServers</w:t>
+      </w:r>
+      <w:proofErr w:type="spellEnd"/>
+      <w:r>
+        <w:rPr>
+          <w:rFonts w:asciiTheme="minorHAnsi" w:hAnsiTheme="minorHAnsi" w:cstheme="minorBidi"/>
+          <w:sz w:val="22"/>
+          <w:szCs w:val="22"/>
+        </w:rPr>
+        <w:t xml:space="preserve"> = http://localhost:8000, http://localhost:8001</w:t>
       </w:r>
     </w:p>
     <w:p>
@@ -866,167 +2231,7 @@
           <w:szCs w:val="22"/>
         </w:rPr>
       </w:pPr>
-      <w:r>
-        <w:rPr>
-          <w:rFonts w:asciiTheme="minorHAnsi" w:hAnsiTheme="minorHAnsi" w:cstheme="minorBidi"/>
-          <w:sz w:val="22"/>
-          <w:szCs w:val="22"/>
-        </w:rPr>
-        <w:t>@XmlRootElement</w:t>
-      </w:r>
-    </w:p>
-    <w:p>
-      <w:pPr>
-        <w:pStyle w:val="HTMLPreformatted"/>
-        <w:numPr>
-          <w:ilvl w:val="0"/>
-          <w:numId w:val="6"/>
-        </w:numPr>
-        <w:shd w:val="clear" w:color="auto" w:fill="FFFFFF"/>
-        <w:rPr>
-          <w:rFonts w:asciiTheme="minorHAnsi" w:hAnsiTheme="minorHAnsi" w:cstheme="minorBidi"/>
-          <w:sz w:val="22"/>
-          <w:szCs w:val="22"/>
-        </w:rPr>
-      </w:pPr>
-      <w:r>
-        <w:rPr>
-          <w:rFonts w:asciiTheme="minorHAnsi" w:hAnsiTheme="minorHAnsi" w:cstheme="minorBidi"/>
-          <w:sz w:val="22"/>
-          <w:szCs w:val="22"/>
-        </w:rPr>
-        <w:t>@Configuration</w:t>
-      </w:r>
-      <w:r>
-        <w:rPr>
-          <w:rFonts w:asciiTheme="minorHAnsi" w:hAnsiTheme="minorHAnsi" w:cstheme="minorBidi"/>
-          <w:sz w:val="22"/>
-          <w:szCs w:val="22"/>
-        </w:rPr>
-        <w:br/>
-        <w:t>@EnableWebSecurity</w:t>
-      </w:r>
-      <w:r>
-        <w:rPr>
-          <w:rFonts w:asciiTheme="minorHAnsi" w:hAnsiTheme="minorHAnsi" w:cstheme="minorBidi"/>
-          <w:sz w:val="22"/>
-          <w:szCs w:val="22"/>
-        </w:rPr>
-        <w:t xml:space="preserve">      # to override the spring security. </w:t>
-      </w:r>
-    </w:p>
-    <w:p>
-      <w:pPr>
-        <w:pStyle w:val="HTMLPreformatted"/>
-        <w:shd w:val="clear" w:color="auto" w:fill="FFFFFF"/>
-        <w:rPr>
-          <w:rFonts w:ascii="Menlo" w:hAnsi="Menlo"/>
-          <w:color w:val="000000"/>
-          <w:sz w:val="22"/>
-          <w:szCs w:val="22"/>
-        </w:rPr>
-      </w:pPr>
-      <w:r>
-        <w:rPr>
-          <w:rFonts w:asciiTheme="minorHAnsi" w:hAnsiTheme="minorHAnsi" w:cstheme="minorBidi"/>
-          <w:sz w:val="22"/>
-          <w:szCs w:val="22"/>
-        </w:rPr>
-        <w:tab/>
-        <w:t xml:space="preserve">Class should extend </w:t>
-      </w:r>
-      <w:r>
-        <w:rPr>
-          <w:rFonts w:asciiTheme="minorHAnsi" w:hAnsiTheme="minorHAnsi" w:cstheme="minorBidi"/>
-          <w:sz w:val="22"/>
-          <w:szCs w:val="22"/>
-        </w:rPr>
-        <w:t>WebSecurityConfigurerAdapter</w:t>
-      </w:r>
-    </w:p>
-    <w:p>
-      <w:pPr>
-        <w:pStyle w:val="HTMLPreformatted"/>
-        <w:numPr>
-          <w:ilvl w:val="0"/>
-          <w:numId w:val="6"/>
-        </w:numPr>
-        <w:shd w:val="clear" w:color="auto" w:fill="FFFFFF"/>
-        <w:rPr>
-          <w:rFonts w:asciiTheme="minorHAnsi" w:hAnsiTheme="minorHAnsi" w:cstheme="minorBidi"/>
-          <w:sz w:val="22"/>
-          <w:szCs w:val="22"/>
-        </w:rPr>
-      </w:pPr>
-      <w:r>
-        <w:rPr>
-          <w:rFonts w:asciiTheme="minorHAnsi" w:hAnsiTheme="minorHAnsi" w:cstheme="minorBidi"/>
-          <w:sz w:val="22"/>
-          <w:szCs w:val="22"/>
-        </w:rPr>
-        <w:t>@EnableJpaAuditing</w:t>
-      </w:r>
-    </w:p>
-    <w:p>
-      <w:pPr>
-        <w:pStyle w:val="HTMLPreformatted"/>
-        <w:numPr>
-          <w:ilvl w:val="0"/>
-          <w:numId w:val="6"/>
-        </w:numPr>
-        <w:shd w:val="clear" w:color="auto" w:fill="FFFFFF"/>
-        <w:rPr>
-          <w:rFonts w:asciiTheme="minorHAnsi" w:hAnsiTheme="minorHAnsi" w:cstheme="minorBidi"/>
-          <w:sz w:val="22"/>
-          <w:szCs w:val="22"/>
-        </w:rPr>
-      </w:pPr>
-      <w:r>
-        <w:rPr>
-          <w:rFonts w:asciiTheme="minorHAnsi" w:hAnsiTheme="minorHAnsi" w:cstheme="minorBidi"/>
-          <w:sz w:val="22"/>
-          <w:szCs w:val="22"/>
-        </w:rPr>
-        <w:t>@CreationTimestamp</w:t>
-      </w:r>
-    </w:p>
-    <w:p>
-      <w:pPr>
-        <w:pStyle w:val="HTMLPreformatted"/>
-        <w:numPr>
-          <w:ilvl w:val="0"/>
-          <w:numId w:val="6"/>
-        </w:numPr>
-        <w:shd w:val="clear" w:color="auto" w:fill="FFFFFF"/>
-        <w:rPr>
-          <w:rFonts w:asciiTheme="minorHAnsi" w:hAnsiTheme="minorHAnsi" w:cstheme="minorBidi"/>
-          <w:sz w:val="22"/>
-          <w:szCs w:val="22"/>
-        </w:rPr>
-      </w:pPr>
-      <w:r>
-        <w:rPr>
-          <w:rFonts w:asciiTheme="minorHAnsi" w:hAnsiTheme="minorHAnsi" w:cstheme="minorBidi"/>
-          <w:sz w:val="22"/>
-          <w:szCs w:val="22"/>
-        </w:rPr>
-        <w:t>use data.sql or import.sql to pre-insert records</w:t>
-      </w:r>
-    </w:p>
-    <w:p>
-      <w:pPr>
-        <w:pStyle w:val="HTMLPreformatted"/>
-        <w:numPr>
-          <w:ilvl w:val="0"/>
-          <w:numId w:val="6"/>
-        </w:numPr>
-        <w:shd w:val="clear" w:color="auto" w:fill="FFFFFF"/>
-        <w:rPr>
-          <w:rFonts w:asciiTheme="minorHAnsi" w:hAnsiTheme="minorHAnsi" w:cstheme="minorBidi"/>
-          <w:sz w:val="22"/>
-          <w:szCs w:val="22"/>
-        </w:rPr>
-      </w:pPr>
+      <w:proofErr w:type="gramStart"/>
       <w:r>
         <w:rPr>
           <w:rFonts w:asciiTheme="minorHAnsi" w:hAnsiTheme="minorHAnsi" w:cstheme="minorBidi"/>
@@ -1035,90 +2240,60 @@
         </w:rPr>
         <w:t>@</w:t>
       </w:r>
-      <w:r>
-        <w:rPr>
-          <w:rFonts w:asciiTheme="minorHAnsi" w:hAnsiTheme="minorHAnsi" w:cstheme="minorBidi"/>
-          <w:sz w:val="22"/>
-          <w:szCs w:val="22"/>
-        </w:rPr>
-        <w:t>Repository</w:t>
-      </w:r>
-      <w:r>
-        <w:rPr>
-          <w:rFonts w:asciiTheme="minorHAnsi" w:hAnsiTheme="minorHAnsi" w:cstheme="minorBidi"/>
-          <w:sz w:val="22"/>
-          <w:szCs w:val="22"/>
-        </w:rPr>
-        <w:t xml:space="preserve">   # Use it on the Repo interface for Querying Database</w:t>
-      </w:r>
-    </w:p>
-    <w:p>
-      <w:pPr>
-        <w:pStyle w:val="HTMLPreformatted"/>
-        <w:numPr>
-          <w:ilvl w:val="0"/>
-          <w:numId w:val="6"/>
-        </w:numPr>
-        <w:shd w:val="clear" w:color="auto" w:fill="FFFFFF"/>
-        <w:rPr>
-          <w:rFonts w:asciiTheme="minorHAnsi" w:hAnsiTheme="minorHAnsi" w:cstheme="minorBidi"/>
-          <w:sz w:val="22"/>
-          <w:szCs w:val="22"/>
-        </w:rPr>
-      </w:pPr>
-      <w:r>
-        <w:rPr>
-          <w:rFonts w:asciiTheme="minorHAnsi" w:hAnsiTheme="minorHAnsi" w:cstheme="minorBidi"/>
-          <w:sz w:val="22"/>
-          <w:szCs w:val="22"/>
-        </w:rPr>
-        <w:t>@Query(value = "SELECT * FROM products where prod_id in (:productIds)", nativeQuery = true)</w:t>
-      </w:r>
-    </w:p>
-    <w:p>
-      <w:pPr>
-        <w:pStyle w:val="HTMLPreformatted"/>
-        <w:numPr>
-          <w:ilvl w:val="0"/>
-          <w:numId w:val="6"/>
-        </w:numPr>
-        <w:shd w:val="clear" w:color="auto" w:fill="FFFFFF"/>
-        <w:rPr>
-          <w:rFonts w:asciiTheme="minorHAnsi" w:hAnsiTheme="minorHAnsi" w:cstheme="minorBidi"/>
-          <w:sz w:val="22"/>
-          <w:szCs w:val="22"/>
-        </w:rPr>
-      </w:pPr>
-      <w:r>
-        <w:rPr>
-          <w:rFonts w:asciiTheme="minorHAnsi" w:hAnsiTheme="minorHAnsi" w:cstheme="minorBidi"/>
-          <w:sz w:val="22"/>
-          <w:szCs w:val="22"/>
-        </w:rPr>
-        <w:t>currency-exchange-service.ribbon.listOfServers = http://localhost:8000, http://localhost:8001</w:t>
-      </w:r>
-    </w:p>
-    <w:p>
-      <w:pPr>
-        <w:pStyle w:val="HTMLPreformatted"/>
-        <w:numPr>
-          <w:ilvl w:val="0"/>
-          <w:numId w:val="6"/>
-        </w:numPr>
-        <w:shd w:val="clear" w:color="auto" w:fill="FFFFFF"/>
-        <w:rPr>
-          <w:rFonts w:asciiTheme="minorHAnsi" w:hAnsiTheme="minorHAnsi" w:cstheme="minorBidi"/>
-          <w:sz w:val="22"/>
-          <w:szCs w:val="22"/>
-        </w:rPr>
-      </w:pPr>
-      <w:r>
-        <w:rPr>
-          <w:rFonts w:asciiTheme="minorHAnsi" w:hAnsiTheme="minorHAnsi" w:cstheme="minorBidi"/>
-          <w:sz w:val="22"/>
-          <w:szCs w:val="22"/>
-        </w:rPr>
-        <w:t>@HystrixCommand(fallbackMethod = "retrieveDefaultExchangeValue")</w:t>
+      <w:proofErr w:type="spellStart"/>
+      <w:r>
+        <w:rPr>
+          <w:rFonts w:asciiTheme="minorHAnsi" w:hAnsiTheme="minorHAnsi" w:cstheme="minorBidi"/>
+          <w:sz w:val="22"/>
+          <w:szCs w:val="22"/>
+        </w:rPr>
+        <w:t>HystrixCommand</w:t>
+      </w:r>
+      <w:proofErr w:type="spellEnd"/>
+      <w:r>
+        <w:rPr>
+          <w:rFonts w:asciiTheme="minorHAnsi" w:hAnsiTheme="minorHAnsi" w:cstheme="minorBidi"/>
+          <w:sz w:val="22"/>
+          <w:szCs w:val="22"/>
+        </w:rPr>
+        <w:t>(</w:t>
+      </w:r>
+      <w:proofErr w:type="spellStart"/>
+      <w:proofErr w:type="gramEnd"/>
+      <w:r>
+        <w:rPr>
+          <w:rFonts w:asciiTheme="minorHAnsi" w:hAnsiTheme="minorHAnsi" w:cstheme="minorBidi"/>
+          <w:sz w:val="22"/>
+          <w:szCs w:val="22"/>
+        </w:rPr>
+        <w:t>fallbackMethod</w:t>
+      </w:r>
+      <w:proofErr w:type="spellEnd"/>
+      <w:r>
+        <w:rPr>
+          <w:rFonts w:asciiTheme="minorHAnsi" w:hAnsiTheme="minorHAnsi" w:cstheme="minorBidi"/>
+          <w:sz w:val="22"/>
+          <w:szCs w:val="22"/>
+        </w:rPr>
+        <w:t xml:space="preserve"> = "</w:t>
+      </w:r>
+      <w:proofErr w:type="spellStart"/>
+      <w:r>
+        <w:rPr>
+          <w:rFonts w:asciiTheme="minorHAnsi" w:hAnsiTheme="minorHAnsi" w:cstheme="minorBidi"/>
+          <w:sz w:val="22"/>
+          <w:szCs w:val="22"/>
+        </w:rPr>
+        <w:t>retrieveDefaultExchangeValue</w:t>
+      </w:r>
+      <w:proofErr w:type="spellEnd"/>
+      <w:r>
+        <w:rPr>
+          <w:rFonts w:asciiTheme="minorHAnsi" w:hAnsiTheme="minorHAnsi" w:cstheme="minorBidi"/>
+          <w:sz w:val="22"/>
+          <w:szCs w:val="22"/>
+        </w:rPr>
+        <w:t>")</w:t>
       </w:r>
     </w:p>
     <w:p>
@@ -1173,23 +2348,1414 @@
         </w:rPr>
         <w:t xml:space="preserve"> </w:t>
       </w:r>
+    </w:p>
+    <w:p>
+      <w:pPr>
+        <w:pStyle w:val="HTMLPreformatted"/>
+        <w:numPr>
+          <w:ilvl w:val="0"/>
+          <w:numId w:val="6"/>
+        </w:numPr>
+        <w:shd w:val="clear" w:color="auto" w:fill="FFFFFF"/>
+        <w:rPr>
+          <w:rFonts w:asciiTheme="minorHAnsi" w:hAnsiTheme="minorHAnsi" w:cstheme="minorBidi"/>
+          <w:sz w:val="22"/>
+          <w:szCs w:val="22"/>
+        </w:rPr>
+      </w:pPr>
+      <w:proofErr w:type="spellStart"/>
+      <w:r>
+        <w:rPr>
+          <w:rFonts w:asciiTheme="minorHAnsi" w:hAnsiTheme="minorHAnsi" w:cstheme="minorBidi"/>
+          <w:sz w:val="22"/>
+          <w:szCs w:val="22"/>
+        </w:rPr>
+        <w:t>InstanceInfo</w:t>
+      </w:r>
+      <w:proofErr w:type="spellEnd"/>
+      <w:r>
+        <w:rPr>
+          <w:rFonts w:asciiTheme="minorHAnsi" w:hAnsiTheme="minorHAnsi" w:cstheme="minorBidi"/>
+          <w:sz w:val="22"/>
+          <w:szCs w:val="22"/>
+        </w:rPr>
+        <w:t xml:space="preserve"> </w:t>
+      </w:r>
+      <w:proofErr w:type="spellStart"/>
+      <w:r>
+        <w:rPr>
+          <w:rFonts w:asciiTheme="minorHAnsi" w:hAnsiTheme="minorHAnsi" w:cstheme="minorBidi"/>
+          <w:sz w:val="22"/>
+          <w:szCs w:val="22"/>
+        </w:rPr>
+        <w:t>instanceInfo</w:t>
+      </w:r>
+      <w:proofErr w:type="spellEnd"/>
+      <w:r>
+        <w:rPr>
+          <w:rFonts w:asciiTheme="minorHAnsi" w:hAnsiTheme="minorHAnsi" w:cstheme="minorBidi"/>
+          <w:sz w:val="22"/>
+          <w:szCs w:val="22"/>
+        </w:rPr>
+        <w:t xml:space="preserve"> = </w:t>
+      </w:r>
+      <w:proofErr w:type="spellStart"/>
+      <w:proofErr w:type="gramStart"/>
+      <w:r>
+        <w:rPr>
+          <w:rFonts w:asciiTheme="minorHAnsi" w:hAnsiTheme="minorHAnsi" w:cstheme="minorBidi"/>
+          <w:sz w:val="22"/>
+          <w:szCs w:val="22"/>
+        </w:rPr>
+        <w:t>eurekaClient.getNextServerFromEureka</w:t>
+      </w:r>
+      <w:proofErr w:type="spellEnd"/>
+      <w:r>
+        <w:rPr>
+          <w:rFonts w:asciiTheme="minorHAnsi" w:hAnsiTheme="minorHAnsi" w:cstheme="minorBidi"/>
+          <w:sz w:val="22"/>
+          <w:szCs w:val="22"/>
+        </w:rPr>
+        <w:t>(</w:t>
+      </w:r>
+      <w:proofErr w:type="gramEnd"/>
+      <w:r>
+        <w:rPr>
+          <w:rFonts w:asciiTheme="minorHAnsi" w:hAnsiTheme="minorHAnsi" w:cstheme="minorBidi"/>
+          <w:sz w:val="22"/>
+          <w:szCs w:val="22"/>
+        </w:rPr>
+        <w:t>"currency</w:t>
+      </w:r>
+      <w:r>
+        <w:rPr>
+          <w:rFonts w:asciiTheme="minorHAnsi" w:hAnsiTheme="minorHAnsi" w:cstheme="minorBidi"/>
+          <w:sz w:val="22"/>
+          <w:szCs w:val="22"/>
+        </w:rPr>
+        <w:t>-service", false);</w:t>
+      </w:r>
+    </w:p>
+    <w:p>
+      <w:pPr>
+        <w:pStyle w:val="HTMLPreformatted"/>
+        <w:shd w:val="clear" w:color="auto" w:fill="FFFFFF"/>
+        <w:rPr>
+          <w:rFonts w:asciiTheme="minorHAnsi" w:hAnsiTheme="minorHAnsi" w:cstheme="minorBidi"/>
+          <w:sz w:val="22"/>
+          <w:szCs w:val="22"/>
+        </w:rPr>
+      </w:pPr>
+      <w:r>
+        <w:rPr>
+          <w:rFonts w:asciiTheme="minorHAnsi" w:hAnsiTheme="minorHAnsi" w:cstheme="minorBidi"/>
+          <w:sz w:val="22"/>
+          <w:szCs w:val="22"/>
+        </w:rPr>
+        <w:lastRenderedPageBreak/>
+        <w:tab/>
+      </w:r>
+      <w:r>
+        <w:rPr>
+          <w:rFonts w:asciiTheme="minorHAnsi" w:hAnsiTheme="minorHAnsi" w:cstheme="minorBidi"/>
+          <w:sz w:val="22"/>
+          <w:szCs w:val="22"/>
+        </w:rPr>
+        <w:t xml:space="preserve">String </w:t>
+      </w:r>
+      <w:proofErr w:type="spellStart"/>
+      <w:r>
+        <w:rPr>
+          <w:rFonts w:asciiTheme="minorHAnsi" w:hAnsiTheme="minorHAnsi" w:cstheme="minorBidi"/>
+          <w:sz w:val="22"/>
+          <w:szCs w:val="22"/>
+        </w:rPr>
+        <w:t>baseUrl</w:t>
+      </w:r>
+      <w:proofErr w:type="spellEnd"/>
+      <w:r>
+        <w:rPr>
+          <w:rFonts w:asciiTheme="minorHAnsi" w:hAnsiTheme="minorHAnsi" w:cstheme="minorBidi"/>
+          <w:sz w:val="22"/>
+          <w:szCs w:val="22"/>
+        </w:rPr>
+        <w:t xml:space="preserve"> = </w:t>
+      </w:r>
+      <w:proofErr w:type="spellStart"/>
+      <w:proofErr w:type="gramStart"/>
+      <w:r>
+        <w:rPr>
+          <w:rFonts w:asciiTheme="minorHAnsi" w:hAnsiTheme="minorHAnsi" w:cstheme="minorBidi"/>
+          <w:sz w:val="22"/>
+          <w:szCs w:val="22"/>
+        </w:rPr>
+        <w:t>instanceInfo.getHomePageUrl</w:t>
+      </w:r>
+      <w:proofErr w:type="spellEnd"/>
+      <w:r>
+        <w:rPr>
+          <w:rFonts w:asciiTheme="minorHAnsi" w:hAnsiTheme="minorHAnsi" w:cstheme="minorBidi"/>
+          <w:sz w:val="22"/>
+          <w:szCs w:val="22"/>
+        </w:rPr>
+        <w:t>(</w:t>
+      </w:r>
+      <w:proofErr w:type="gramEnd"/>
+      <w:r>
+        <w:rPr>
+          <w:rFonts w:asciiTheme="minorHAnsi" w:hAnsiTheme="minorHAnsi" w:cstheme="minorBidi"/>
+          <w:sz w:val="22"/>
+          <w:szCs w:val="22"/>
+        </w:rPr>
+        <w:t>).</w:t>
+      </w:r>
+      <w:proofErr w:type="spellStart"/>
+      <w:r>
+        <w:rPr>
+          <w:rFonts w:asciiTheme="minorHAnsi" w:hAnsiTheme="minorHAnsi" w:cstheme="minorBidi"/>
+          <w:sz w:val="22"/>
+          <w:szCs w:val="22"/>
+        </w:rPr>
+        <w:t>concat</w:t>
+      </w:r>
+      <w:proofErr w:type="spellEnd"/>
+      <w:r>
+        <w:rPr>
+          <w:rFonts w:asciiTheme="minorHAnsi" w:hAnsiTheme="minorHAnsi" w:cstheme="minorBidi"/>
+          <w:sz w:val="22"/>
+          <w:szCs w:val="22"/>
+        </w:rPr>
+        <w:t>("currency-exchange/from/{from}/to/{to}") ;</w:t>
+      </w:r>
+    </w:p>
+    <w:p>
+      <w:pPr>
+        <w:pStyle w:val="HTMLPreformatted"/>
+        <w:numPr>
+          <w:ilvl w:val="0"/>
+          <w:numId w:val="6"/>
+        </w:numPr>
+        <w:shd w:val="clear" w:color="auto" w:fill="FFFFFF"/>
+        <w:rPr>
+          <w:rFonts w:asciiTheme="minorHAnsi" w:hAnsiTheme="minorHAnsi" w:cstheme="minorBidi"/>
+          <w:sz w:val="22"/>
+          <w:szCs w:val="22"/>
+        </w:rPr>
+      </w:pPr>
+      <w:proofErr w:type="gramStart"/>
+      <w:r>
+        <w:rPr>
+          <w:rFonts w:asciiTheme="minorHAnsi" w:hAnsiTheme="minorHAnsi" w:cstheme="minorBidi"/>
+          <w:sz w:val="22"/>
+          <w:szCs w:val="22"/>
+        </w:rPr>
+        <w:t>eureka.client.service</w:t>
+      </w:r>
+      <w:proofErr w:type="gramEnd"/>
+      <w:r>
+        <w:rPr>
+          <w:rFonts w:asciiTheme="minorHAnsi" w:hAnsiTheme="minorHAnsi" w:cstheme="minorBidi"/>
+          <w:sz w:val="22"/>
+          <w:szCs w:val="22"/>
+        </w:rPr>
+        <w:t>-url.defaultZone=http://localhost:8761/eureka</w:t>
+      </w:r>
+    </w:p>
+    <w:p>
+      <w:pPr>
+        <w:pStyle w:val="HTMLPreformatted"/>
+        <w:numPr>
+          <w:ilvl w:val="0"/>
+          <w:numId w:val="6"/>
+        </w:numPr>
+        <w:shd w:val="clear" w:color="auto" w:fill="FFFFFF"/>
+        <w:rPr>
+          <w:rFonts w:asciiTheme="minorHAnsi" w:hAnsiTheme="minorHAnsi" w:cstheme="minorBidi"/>
+          <w:sz w:val="22"/>
+          <w:szCs w:val="22"/>
+        </w:rPr>
+      </w:pPr>
+      <w:proofErr w:type="gramStart"/>
+      <w:r>
+        <w:rPr>
+          <w:rFonts w:asciiTheme="minorHAnsi" w:hAnsiTheme="minorHAnsi" w:cstheme="minorBidi"/>
+          <w:sz w:val="22"/>
+          <w:szCs w:val="22"/>
+        </w:rPr>
+        <w:t>currency</w:t>
+      </w:r>
+      <w:proofErr w:type="gramEnd"/>
+      <w:r>
+        <w:rPr>
+          <w:rFonts w:asciiTheme="minorHAnsi" w:hAnsiTheme="minorHAnsi" w:cstheme="minorBidi"/>
+          <w:sz w:val="22"/>
+          <w:szCs w:val="22"/>
+        </w:rPr>
+        <w:t>-exchange-</w:t>
+      </w:r>
+      <w:proofErr w:type="spellStart"/>
+      <w:r>
+        <w:rPr>
+          <w:rFonts w:asciiTheme="minorHAnsi" w:hAnsiTheme="minorHAnsi" w:cstheme="minorBidi"/>
+          <w:sz w:val="22"/>
+          <w:szCs w:val="22"/>
+        </w:rPr>
+        <w:t>service.ribbon.listOfServers</w:t>
+      </w:r>
+      <w:proofErr w:type="spellEnd"/>
+      <w:r>
+        <w:rPr>
+          <w:rFonts w:asciiTheme="minorHAnsi" w:hAnsiTheme="minorHAnsi" w:cstheme="minorBidi"/>
+          <w:sz w:val="22"/>
+          <w:szCs w:val="22"/>
+        </w:rPr>
+        <w:t xml:space="preserve"> = http://localh</w:t>
+      </w:r>
+      <w:r>
+        <w:rPr>
+          <w:rFonts w:asciiTheme="minorHAnsi" w:hAnsiTheme="minorHAnsi" w:cstheme="minorBidi"/>
+          <w:sz w:val="22"/>
+          <w:szCs w:val="22"/>
+        </w:rPr>
+        <w:t xml:space="preserve">ost:8000, </w:t>
+      </w:r>
+      <w:hyperlink r:id="rId8" w:history="1">
+        <w:r>
+          <w:rPr>
+            <w:rStyle w:val="Hyperlink"/>
+            <w:rFonts w:asciiTheme="minorHAnsi" w:hAnsiTheme="minorHAnsi" w:cstheme="minorBidi"/>
+            <w:sz w:val="22"/>
+            <w:szCs w:val="22"/>
+          </w:rPr>
+          <w:t>http://localhost:8001</w:t>
+        </w:r>
+      </w:hyperlink>
+    </w:p>
+    <w:p>
+      <w:pPr>
+        <w:pStyle w:val="ListParagraph"/>
+        <w:widowControl w:val="0"/>
+        <w:numPr>
+          <w:ilvl w:val="0"/>
+          <w:numId w:val="6"/>
+        </w:numPr>
+        <w:autoSpaceDE w:val="0"/>
+        <w:autoSpaceDN w:val="0"/>
+        <w:adjustRightInd w:val="0"/>
+        <w:rPr>
+          <w:sz w:val="22"/>
+          <w:szCs w:val="22"/>
+        </w:rPr>
+      </w:pPr>
+      <w:proofErr w:type="gramStart"/>
+      <w:r>
+        <w:rPr>
+          <w:sz w:val="22"/>
+          <w:szCs w:val="22"/>
+        </w:rPr>
+        <w:t>spring.cloud.config.server.git.uri</w:t>
+      </w:r>
+      <w:proofErr w:type="gramEnd"/>
+      <w:r>
+        <w:rPr>
+          <w:sz w:val="22"/>
+          <w:szCs w:val="22"/>
+        </w:rPr>
+        <w:t>=https://github.com/vivekchutke/</w:t>
+      </w:r>
+      <w:r>
+        <w:rPr>
+          <w:sz w:val="22"/>
+          <w:szCs w:val="22"/>
+        </w:rPr>
+        <w:t>propertiesrepo</w:t>
+      </w:r>
+      <w:r>
+        <w:rPr>
+          <w:sz w:val="22"/>
+          <w:szCs w:val="22"/>
+        </w:rPr>
+        <w:t>.git</w:t>
+      </w:r>
+    </w:p>
+    <w:p>
+      <w:pPr>
+        <w:pStyle w:val="HTMLPreformatted"/>
+        <w:numPr>
+          <w:ilvl w:val="0"/>
+          <w:numId w:val="6"/>
+        </w:numPr>
+        <w:shd w:val="clear" w:color="auto" w:fill="FFFFFF"/>
+        <w:rPr>
+          <w:rFonts w:asciiTheme="minorHAnsi" w:hAnsiTheme="minorHAnsi" w:cstheme="minorBidi"/>
+          <w:sz w:val="22"/>
+          <w:szCs w:val="22"/>
+        </w:rPr>
+      </w:pPr>
+      <w:hyperlink r:id="rId9" w:history="1">
+        <w:r>
+          <w:rPr>
+            <w:rStyle w:val="Hyperlink"/>
+            <w:rFonts w:asciiTheme="minorHAnsi" w:hAnsiTheme="minorHAnsi" w:cstheme="minorBidi"/>
+            <w:sz w:val="22"/>
+            <w:szCs w:val="22"/>
+          </w:rPr>
+          <w:t>http://localhost:8888/limits-service/qa.properties</w:t>
+        </w:r>
+      </w:hyperlink>
+      <w:r>
+        <w:rPr>
+          <w:rFonts w:asciiTheme="minorHAnsi" w:hAnsiTheme="minorHAnsi" w:cstheme="minorBidi"/>
+          <w:sz w:val="22"/>
+          <w:szCs w:val="22"/>
+        </w:rPr>
+        <w:t xml:space="preserve"> or </w:t>
+      </w:r>
+      <w:r>
+        <w:rPr>
+          <w:rFonts w:asciiTheme="minorHAnsi" w:hAnsiTheme="minorHAnsi" w:cstheme="minorBidi"/>
+          <w:sz w:val="22"/>
+          <w:szCs w:val="22"/>
+        </w:rPr>
+        <w:t>http://localhost</w:t>
+      </w:r>
+      <w:proofErr w:type="gramStart"/>
+      <w:r>
+        <w:rPr>
+          <w:rFonts w:asciiTheme="minorHAnsi" w:hAnsiTheme="minorHAnsi" w:cstheme="minorBidi"/>
+          <w:sz w:val="22"/>
+          <w:szCs w:val="22"/>
+        </w:rPr>
+        <w:t>:8</w:t>
+      </w:r>
+      <w:r>
+        <w:rPr>
+          <w:rFonts w:asciiTheme="minorHAnsi" w:hAnsiTheme="minorHAnsi" w:cstheme="minorBidi"/>
+          <w:sz w:val="22"/>
+          <w:szCs w:val="22"/>
+        </w:rPr>
+        <w:t>888</w:t>
+      </w:r>
+      <w:proofErr w:type="gramEnd"/>
+      <w:r>
+        <w:rPr>
+          <w:rFonts w:asciiTheme="minorHAnsi" w:hAnsiTheme="minorHAnsi" w:cstheme="minorBidi"/>
+          <w:sz w:val="22"/>
+          <w:szCs w:val="22"/>
+        </w:rPr>
+        <w:t>/limits-service/qa</w:t>
+      </w:r>
+    </w:p>
+    <w:p>
+      <w:pPr>
+        <w:pStyle w:val="ListParagraph"/>
+        <w:widowControl w:val="0"/>
+        <w:numPr>
+          <w:ilvl w:val="0"/>
+          <w:numId w:val="6"/>
+        </w:numPr>
+        <w:autoSpaceDE w:val="0"/>
+        <w:autoSpaceDN w:val="0"/>
+        <w:adjustRightInd w:val="0"/>
+        <w:rPr>
+          <w:sz w:val="22"/>
+          <w:szCs w:val="22"/>
+        </w:rPr>
+      </w:pPr>
+      <w:proofErr w:type="spellStart"/>
+      <w:proofErr w:type="gramStart"/>
+      <w:r>
+        <w:rPr>
+          <w:sz w:val="22"/>
+          <w:szCs w:val="22"/>
+        </w:rPr>
+        <w:t>spring.cloud.config.uri</w:t>
+      </w:r>
+      <w:proofErr w:type="spellEnd"/>
+      <w:proofErr w:type="gramEnd"/>
+      <w:r>
+        <w:rPr>
+          <w:sz w:val="22"/>
+          <w:szCs w:val="22"/>
+        </w:rPr>
+        <w:t>=http://localhost:8888/</w:t>
+      </w:r>
+    </w:p>
+    <w:p>
+      <w:pPr>
+        <w:pStyle w:val="ListParagraph"/>
+        <w:widowControl w:val="0"/>
+        <w:numPr>
+          <w:ilvl w:val="0"/>
+          <w:numId w:val="6"/>
+        </w:numPr>
+        <w:autoSpaceDE w:val="0"/>
+        <w:autoSpaceDN w:val="0"/>
+        <w:adjustRightInd w:val="0"/>
+        <w:rPr>
+          <w:sz w:val="22"/>
+          <w:szCs w:val="22"/>
+        </w:rPr>
+      </w:pPr>
+      <w:proofErr w:type="spellStart"/>
+      <w:proofErr w:type="gramStart"/>
+      <w:r>
+        <w:rPr>
+          <w:sz w:val="22"/>
+          <w:szCs w:val="22"/>
+        </w:rPr>
+        <w:t>spring.cloud.config.discovery.enabled</w:t>
+      </w:r>
+      <w:proofErr w:type="spellEnd"/>
+      <w:proofErr w:type="gramEnd"/>
+      <w:r>
+        <w:rPr>
+          <w:sz w:val="22"/>
+          <w:szCs w:val="22"/>
+        </w:rPr>
+        <w:t>=true</w:t>
+      </w:r>
+      <w:r>
+        <w:rPr>
+          <w:sz w:val="22"/>
+          <w:szCs w:val="22"/>
+        </w:rPr>
+        <w:t xml:space="preserve">  # To have the app look for </w:t>
+      </w:r>
+      <w:proofErr w:type="spellStart"/>
+      <w:r>
+        <w:rPr>
+          <w:sz w:val="22"/>
+          <w:szCs w:val="22"/>
+        </w:rPr>
+        <w:t>config</w:t>
+      </w:r>
+      <w:proofErr w:type="spellEnd"/>
+      <w:r>
+        <w:rPr>
+          <w:sz w:val="22"/>
+          <w:szCs w:val="22"/>
+        </w:rPr>
+        <w:t xml:space="preserve"> server in eureka</w:t>
+      </w:r>
+    </w:p>
+    <w:p>
+      <w:pPr>
+        <w:pStyle w:val="HTMLPreformatted"/>
+        <w:numPr>
+          <w:ilvl w:val="0"/>
+          <w:numId w:val="6"/>
+        </w:numPr>
+        <w:shd w:val="clear" w:color="auto" w:fill="FFFFFF"/>
+        <w:rPr>
+          <w:rFonts w:asciiTheme="minorHAnsi" w:hAnsiTheme="minorHAnsi" w:cstheme="minorBidi"/>
+          <w:sz w:val="22"/>
+          <w:szCs w:val="22"/>
+        </w:rPr>
+      </w:pPr>
+      <w:proofErr w:type="gramStart"/>
+      <w:r>
+        <w:rPr>
+          <w:rFonts w:asciiTheme="minorHAnsi" w:hAnsiTheme="minorHAnsi" w:cstheme="minorBidi"/>
+          <w:sz w:val="22"/>
+          <w:szCs w:val="22"/>
+        </w:rPr>
+        <w:t>java</w:t>
+      </w:r>
+      <w:proofErr w:type="gramEnd"/>
+      <w:r>
+        <w:rPr>
+          <w:rFonts w:asciiTheme="minorHAnsi" w:hAnsiTheme="minorHAnsi" w:cstheme="minorBidi"/>
+          <w:sz w:val="22"/>
+          <w:szCs w:val="22"/>
+        </w:rPr>
+        <w:t xml:space="preserve"> -</w:t>
+      </w:r>
+      <w:proofErr w:type="spellStart"/>
+      <w:r>
+        <w:rPr>
+          <w:rFonts w:asciiTheme="minorHAnsi" w:hAnsiTheme="minorHAnsi" w:cstheme="minorBidi"/>
+          <w:sz w:val="22"/>
+          <w:szCs w:val="22"/>
+        </w:rPr>
+        <w:t>Dspring.config.additional</w:t>
+      </w:r>
+      <w:proofErr w:type="spellEnd"/>
+      <w:r>
+        <w:rPr>
+          <w:rFonts w:asciiTheme="minorHAnsi" w:hAnsiTheme="minorHAnsi" w:cstheme="minorBidi"/>
+          <w:sz w:val="22"/>
+          <w:szCs w:val="22"/>
+        </w:rPr>
+        <w:t>-location=../</w:t>
+      </w:r>
+      <w:proofErr w:type="spellStart"/>
+      <w:r>
+        <w:rPr>
+          <w:rFonts w:asciiTheme="minorHAnsi" w:hAnsiTheme="minorHAnsi" w:cstheme="minorBidi"/>
+          <w:sz w:val="22"/>
+          <w:szCs w:val="22"/>
+        </w:rPr>
+        <w:t>config</w:t>
+      </w:r>
+      <w:proofErr w:type="spellEnd"/>
+      <w:r>
+        <w:rPr>
+          <w:rFonts w:asciiTheme="minorHAnsi" w:hAnsiTheme="minorHAnsi" w:cstheme="minorBidi"/>
+          <w:sz w:val="22"/>
+          <w:szCs w:val="22"/>
+        </w:rPr>
+        <w:t>/</w:t>
+      </w:r>
+      <w:r>
+        <w:rPr>
+          <w:rFonts w:asciiTheme="minorHAnsi" w:hAnsiTheme="minorHAnsi" w:cstheme="minorBidi"/>
+          <w:sz w:val="22"/>
+          <w:szCs w:val="22"/>
+        </w:rPr>
+        <w:t xml:space="preserve"> -jar build/libs/project-server</w:t>
+      </w:r>
+      <w:r>
+        <w:rPr>
+          <w:rFonts w:asciiTheme="minorHAnsi" w:hAnsiTheme="minorHAnsi" w:cstheme="minorBidi"/>
+          <w:sz w:val="22"/>
+          <w:szCs w:val="22"/>
+        </w:rPr>
+        <w:t>.jar</w:t>
+      </w:r>
+    </w:p>
+    <w:p>
+      <w:pPr>
+        <w:pStyle w:val="HTMLPreformatted"/>
+        <w:numPr>
+          <w:ilvl w:val="0"/>
+          <w:numId w:val="6"/>
+        </w:numPr>
+        <w:shd w:val="clear" w:color="auto" w:fill="FFFFFF"/>
+        <w:rPr>
+          <w:rFonts w:asciiTheme="minorHAnsi" w:hAnsiTheme="minorHAnsi" w:cstheme="minorBidi"/>
+          <w:sz w:val="22"/>
+          <w:szCs w:val="22"/>
+        </w:rPr>
+      </w:pPr>
+      <w:proofErr w:type="gramStart"/>
+      <w:r>
+        <w:rPr>
+          <w:rFonts w:asciiTheme="minorHAnsi" w:hAnsiTheme="minorHAnsi" w:cstheme="minorBidi"/>
+          <w:sz w:val="22"/>
+          <w:szCs w:val="22"/>
+        </w:rPr>
+        <w:t>java</w:t>
+      </w:r>
+      <w:proofErr w:type="gramEnd"/>
+      <w:r>
+        <w:rPr>
+          <w:rFonts w:asciiTheme="minorHAnsi" w:hAnsiTheme="minorHAnsi" w:cstheme="minorBidi"/>
+          <w:sz w:val="22"/>
+          <w:szCs w:val="22"/>
+        </w:rPr>
+        <w:t xml:space="preserve"> -Dspring.datasource.url=jdbc:mysql://localhost:3306/products?serverTimezone=UTC -</w:t>
+      </w:r>
+      <w:proofErr w:type="spellStart"/>
+      <w:r>
+        <w:rPr>
+          <w:rFonts w:asciiTheme="minorHAnsi" w:hAnsiTheme="minorHAnsi" w:cstheme="minorBidi"/>
+          <w:sz w:val="22"/>
+          <w:szCs w:val="22"/>
+        </w:rPr>
+        <w:t>Dserver.port</w:t>
+      </w:r>
+      <w:proofErr w:type="spellEnd"/>
+      <w:r>
+        <w:rPr>
+          <w:rFonts w:asciiTheme="minorHAnsi" w:hAnsiTheme="minorHAnsi" w:cstheme="minorBidi"/>
+          <w:sz w:val="22"/>
+          <w:szCs w:val="22"/>
+        </w:rPr>
+        <w:t>=8550 -jar mySqlTest-0.0.1-SNAPSHOT.jar</w:t>
+      </w:r>
+      <w:r>
+        <w:t xml:space="preserve"> </w:t>
+      </w:r>
+    </w:p>
+    <w:p>
+      <w:pPr>
+        <w:pStyle w:val="HTMLPreformatted"/>
+        <w:numPr>
+          <w:ilvl w:val="0"/>
+          <w:numId w:val="6"/>
+        </w:numPr>
+        <w:shd w:val="clear" w:color="auto" w:fill="FFFFFF"/>
+        <w:rPr>
+          <w:rFonts w:asciiTheme="minorHAnsi" w:hAnsiTheme="minorHAnsi" w:cstheme="minorBidi"/>
+          <w:sz w:val="22"/>
+          <w:szCs w:val="22"/>
+        </w:rPr>
+      </w:pPr>
+      <w:proofErr w:type="spellStart"/>
+      <w:proofErr w:type="gramStart"/>
+      <w:r>
+        <w:rPr>
+          <w:rFonts w:asciiTheme="minorHAnsi" w:hAnsiTheme="minorHAnsi" w:cstheme="minorBidi"/>
+          <w:sz w:val="22"/>
+          <w:szCs w:val="22"/>
+        </w:rPr>
+        <w:t>sudo</w:t>
+      </w:r>
+      <w:proofErr w:type="spellEnd"/>
+      <w:proofErr w:type="gramEnd"/>
+      <w:r>
+        <w:rPr>
+          <w:rFonts w:asciiTheme="minorHAnsi" w:hAnsiTheme="minorHAnsi" w:cstheme="minorBidi"/>
+          <w:sz w:val="22"/>
+          <w:szCs w:val="22"/>
+        </w:rPr>
+        <w:t xml:space="preserve"> </w:t>
+      </w:r>
+      <w:proofErr w:type="spellStart"/>
+      <w:r>
+        <w:rPr>
+          <w:rFonts w:asciiTheme="minorHAnsi" w:hAnsiTheme="minorHAnsi" w:cstheme="minorBidi"/>
+          <w:sz w:val="22"/>
+          <w:szCs w:val="22"/>
+        </w:rPr>
+        <w:t>lsof</w:t>
+      </w:r>
+      <w:proofErr w:type="spellEnd"/>
+      <w:r>
+        <w:rPr>
+          <w:rFonts w:asciiTheme="minorHAnsi" w:hAnsiTheme="minorHAnsi" w:cstheme="minorBidi"/>
+          <w:sz w:val="22"/>
+          <w:szCs w:val="22"/>
+        </w:rPr>
+        <w:t xml:space="preserve"> -</w:t>
+      </w:r>
+      <w:proofErr w:type="spellStart"/>
+      <w:r>
+        <w:rPr>
+          <w:rFonts w:asciiTheme="minorHAnsi" w:hAnsiTheme="minorHAnsi" w:cstheme="minorBidi"/>
+          <w:sz w:val="22"/>
+          <w:szCs w:val="22"/>
+        </w:rPr>
+        <w:t>i</w:t>
+      </w:r>
+      <w:proofErr w:type="spellEnd"/>
+      <w:r>
+        <w:rPr>
+          <w:rFonts w:asciiTheme="minorHAnsi" w:hAnsiTheme="minorHAnsi" w:cstheme="minorBidi"/>
+          <w:sz w:val="22"/>
+          <w:szCs w:val="22"/>
+        </w:rPr>
+        <w:t xml:space="preserve"> :8080 | </w:t>
+      </w:r>
+      <w:proofErr w:type="spellStart"/>
+      <w:r>
+        <w:rPr>
+          <w:rFonts w:asciiTheme="minorHAnsi" w:hAnsiTheme="minorHAnsi" w:cstheme="minorBidi"/>
+          <w:sz w:val="22"/>
+          <w:szCs w:val="22"/>
+        </w:rPr>
+        <w:t>grep</w:t>
+      </w:r>
+      <w:proofErr w:type="spellEnd"/>
+      <w:r>
+        <w:rPr>
+          <w:rFonts w:asciiTheme="minorHAnsi" w:hAnsiTheme="minorHAnsi" w:cstheme="minorBidi"/>
+          <w:sz w:val="22"/>
+          <w:szCs w:val="22"/>
+        </w:rPr>
+        <w:t xml:space="preserve"> LISTEN</w:t>
+      </w:r>
+      <w:r>
+        <w:rPr>
+          <w:rFonts w:asciiTheme="minorHAnsi" w:hAnsiTheme="minorHAnsi" w:cstheme="minorBidi"/>
+          <w:sz w:val="22"/>
+          <w:szCs w:val="22"/>
+        </w:rPr>
+        <w:t xml:space="preserve">  # to know the process </w:t>
+      </w:r>
+      <w:r>
+        <w:rPr>
+          <w:rFonts w:asciiTheme="minorHAnsi" w:hAnsiTheme="minorHAnsi" w:cstheme="minorBidi"/>
+          <w:sz w:val="22"/>
+          <w:szCs w:val="22"/>
+        </w:rPr>
+        <w:t>running</w:t>
+      </w:r>
+      <w:r>
+        <w:rPr>
+          <w:rFonts w:asciiTheme="minorHAnsi" w:hAnsiTheme="minorHAnsi" w:cstheme="minorBidi"/>
+          <w:sz w:val="22"/>
+          <w:szCs w:val="22"/>
+        </w:rPr>
+        <w:t xml:space="preserve"> </w:t>
+      </w:r>
+    </w:p>
+    <w:p>
+      <w:pPr>
+        <w:pStyle w:val="ListParagraph"/>
+        <w:numPr>
+          <w:ilvl w:val="0"/>
+          <w:numId w:val="6"/>
+        </w:numPr>
+        <w:rPr>
+          <w:sz w:val="22"/>
+          <w:szCs w:val="22"/>
+        </w:rPr>
+      </w:pPr>
+      <w:proofErr w:type="spellStart"/>
+      <w:proofErr w:type="gramStart"/>
+      <w:r>
+        <w:rPr>
+          <w:sz w:val="22"/>
+          <w:szCs w:val="22"/>
+        </w:rPr>
+        <w:t>ps</w:t>
+      </w:r>
+      <w:proofErr w:type="spellEnd"/>
+      <w:proofErr w:type="gramEnd"/>
+      <w:r>
+        <w:rPr>
+          <w:sz w:val="22"/>
+          <w:szCs w:val="22"/>
+        </w:rPr>
+        <w:t xml:space="preserve"> </w:t>
+      </w:r>
+      <w:r>
+        <w:rPr>
+          <w:sz w:val="22"/>
+          <w:szCs w:val="22"/>
+        </w:rPr>
+        <w:t>–</w:t>
+      </w:r>
+      <w:r>
+        <w:rPr>
+          <w:sz w:val="22"/>
+          <w:szCs w:val="22"/>
+        </w:rPr>
+        <w:t>A</w:t>
+      </w:r>
+      <w:r>
+        <w:rPr>
+          <w:sz w:val="22"/>
+          <w:szCs w:val="22"/>
+        </w:rPr>
+        <w:t xml:space="preserve">  # To List processes running on </w:t>
+      </w:r>
+      <w:proofErr w:type="spellStart"/>
+      <w:r>
+        <w:rPr>
+          <w:sz w:val="22"/>
+          <w:szCs w:val="22"/>
+        </w:rPr>
+        <w:t>linux</w:t>
+      </w:r>
+      <w:proofErr w:type="spellEnd"/>
+    </w:p>
+    <w:p>
+      <w:pPr>
+        <w:pStyle w:val="ListParagraph"/>
+        <w:numPr>
+          <w:ilvl w:val="0"/>
+          <w:numId w:val="6"/>
+        </w:numPr>
+        <w:shd w:val="clear" w:color="auto" w:fill="FFFFFF"/>
+        <w:tabs>
+          <w:tab w:val="left" w:pos="916"/>
+          <w:tab w:val="left" w:pos="1832"/>
+          <w:tab w:val="left" w:pos="2748"/>
+          <w:tab w:val="left" w:pos="3664"/>
+          <w:tab w:val="left" w:pos="4580"/>
+          <w:tab w:val="left" w:pos="5496"/>
+          <w:tab w:val="left" w:pos="6412"/>
+          <w:tab w:val="left" w:pos="7328"/>
+          <w:tab w:val="left" w:pos="8244"/>
+          <w:tab w:val="left" w:pos="9160"/>
+          <w:tab w:val="left" w:pos="10076"/>
+          <w:tab w:val="left" w:pos="10992"/>
+          <w:tab w:val="left" w:pos="11908"/>
+          <w:tab w:val="left" w:pos="12824"/>
+          <w:tab w:val="left" w:pos="13740"/>
+          <w:tab w:val="left" w:pos="14656"/>
+        </w:tabs>
+        <w:rPr>
+          <w:sz w:val="22"/>
+          <w:szCs w:val="22"/>
+        </w:rPr>
+      </w:pPr>
+      <w:proofErr w:type="spellStart"/>
+      <w:proofErr w:type="gramStart"/>
+      <w:r>
+        <w:rPr>
+          <w:sz w:val="22"/>
+          <w:szCs w:val="22"/>
+        </w:rPr>
+        <w:t>env</w:t>
+      </w:r>
+      <w:proofErr w:type="spellEnd"/>
+      <w:proofErr w:type="gramEnd"/>
+      <w:r>
+        <w:rPr>
+          <w:sz w:val="22"/>
+          <w:szCs w:val="22"/>
+        </w:rPr>
+        <w:t>:</w:t>
+      </w:r>
+      <w:r>
+        <w:rPr>
+          <w:sz w:val="22"/>
+          <w:szCs w:val="22"/>
+        </w:rPr>
+        <w:br/>
+        <w:t xml:space="preserve">  </w:t>
+      </w:r>
+      <w:proofErr w:type="spellStart"/>
+      <w:r>
+        <w:rPr>
+          <w:sz w:val="22"/>
+          <w:szCs w:val="22"/>
+        </w:rPr>
+        <w:t>spring_jpa_hibernate_ddl</w:t>
+      </w:r>
+      <w:proofErr w:type="spellEnd"/>
+      <w:r>
+        <w:rPr>
+          <w:sz w:val="22"/>
+          <w:szCs w:val="22"/>
+        </w:rPr>
+        <w:t>-auto: create</w:t>
+      </w:r>
+      <w:r>
+        <w:rPr>
+          <w:sz w:val="22"/>
+          <w:szCs w:val="22"/>
+        </w:rPr>
+        <w:br/>
+        <w:t xml:space="preserve">  spring.security.user.name: ${ vcap.services.my-</w:t>
+      </w:r>
+      <w:proofErr w:type="spellStart"/>
+      <w:r>
+        <w:rPr>
+          <w:sz w:val="22"/>
+          <w:szCs w:val="22"/>
+        </w:rPr>
+        <w:t>cfcups</w:t>
+      </w:r>
+      <w:proofErr w:type="spellEnd"/>
+      <w:r>
+        <w:rPr>
+          <w:sz w:val="22"/>
+          <w:szCs w:val="22"/>
+        </w:rPr>
+        <w:t>-</w:t>
+      </w:r>
+      <w:proofErr w:type="spellStart"/>
+      <w:r>
+        <w:rPr>
+          <w:sz w:val="22"/>
+          <w:szCs w:val="22"/>
+        </w:rPr>
+        <w:t>service.credentials.username</w:t>
+      </w:r>
+      <w:proofErr w:type="spellEnd"/>
+      <w:r>
+        <w:rPr>
+          <w:sz w:val="22"/>
+          <w:szCs w:val="22"/>
+        </w:rPr>
+        <w:t>}</w:t>
+      </w:r>
+      <w:r>
+        <w:rPr>
+          <w:sz w:val="22"/>
+          <w:szCs w:val="22"/>
+        </w:rPr>
+        <w:br/>
+        <w:t xml:space="preserve">  </w:t>
+      </w:r>
+      <w:proofErr w:type="spellStart"/>
+      <w:r>
+        <w:rPr>
+          <w:sz w:val="22"/>
+          <w:szCs w:val="22"/>
+        </w:rPr>
+        <w:t>spring.security.user.password</w:t>
+      </w:r>
+      <w:proofErr w:type="spellEnd"/>
+      <w:r>
+        <w:rPr>
+          <w:sz w:val="22"/>
+          <w:szCs w:val="22"/>
+        </w:rPr>
+        <w:t>: ${vcap.services.my-</w:t>
+      </w:r>
+      <w:proofErr w:type="spellStart"/>
+      <w:r>
+        <w:rPr>
+          <w:sz w:val="22"/>
+          <w:szCs w:val="22"/>
+        </w:rPr>
+        <w:t>cfcups</w:t>
+      </w:r>
+      <w:proofErr w:type="spellEnd"/>
+      <w:r>
+        <w:rPr>
+          <w:sz w:val="22"/>
+          <w:szCs w:val="22"/>
+        </w:rPr>
+        <w:t>-</w:t>
+      </w:r>
+      <w:proofErr w:type="spellStart"/>
+      <w:r>
+        <w:rPr>
+          <w:sz w:val="22"/>
+          <w:szCs w:val="22"/>
+        </w:rPr>
+        <w:t>service.credentials.password</w:t>
+      </w:r>
+      <w:proofErr w:type="spellEnd"/>
+      <w:r>
+        <w:rPr>
+          <w:sz w:val="22"/>
+          <w:szCs w:val="22"/>
+        </w:rPr>
+        <w:t>}</w:t>
+      </w:r>
+      <w:r>
+        <w:rPr>
+          <w:sz w:val="22"/>
+          <w:szCs w:val="22"/>
+        </w:rPr>
+        <w:br/>
+        <w:t xml:space="preserve">  SPRING_PROFILES_ACTIVE: </w:t>
+      </w:r>
+      <w:proofErr w:type="spellStart"/>
+      <w:r>
+        <w:rPr>
+          <w:sz w:val="22"/>
+          <w:szCs w:val="22"/>
+        </w:rPr>
+        <w:t>qa</w:t>
+      </w:r>
+      <w:proofErr w:type="spellEnd"/>
+    </w:p>
+    <w:p>
+      <w:pPr>
+        <w:pStyle w:val="ListParagraph"/>
+        <w:numPr>
+          <w:ilvl w:val="0"/>
+          <w:numId w:val="6"/>
+        </w:numPr>
+        <w:rPr>
+          <w:sz w:val="22"/>
+          <w:szCs w:val="22"/>
+        </w:rPr>
+      </w:pPr>
+      <w:proofErr w:type="spellStart"/>
+      <w:r>
+        <w:rPr>
+          <w:sz w:val="22"/>
+          <w:szCs w:val="22"/>
+        </w:rPr>
+        <w:t>HttpHeaders</w:t>
+      </w:r>
+      <w:proofErr w:type="spellEnd"/>
+      <w:r>
+        <w:rPr>
+          <w:sz w:val="22"/>
+          <w:szCs w:val="22"/>
+        </w:rPr>
+        <w:t xml:space="preserve"> </w:t>
+      </w:r>
+      <w:proofErr w:type="spellStart"/>
+      <w:proofErr w:type="gramStart"/>
+      <w:r>
+        <w:rPr>
+          <w:sz w:val="22"/>
+          <w:szCs w:val="22"/>
+        </w:rPr>
+        <w:t>createHeaders</w:t>
+      </w:r>
+      <w:proofErr w:type="spellEnd"/>
+      <w:r>
+        <w:rPr>
+          <w:sz w:val="22"/>
+          <w:szCs w:val="22"/>
+        </w:rPr>
+        <w:t>(</w:t>
+      </w:r>
+      <w:proofErr w:type="gramEnd"/>
+      <w:r>
+        <w:rPr>
+          <w:sz w:val="22"/>
+          <w:szCs w:val="22"/>
+        </w:rPr>
+        <w:t>String username, String password){</w:t>
+      </w:r>
+    </w:p>
+    <w:p>
+      <w:pPr>
+        <w:pStyle w:val="ListParagraph"/>
+        <w:numPr>
+          <w:ilvl w:val="0"/>
+          <w:numId w:val="6"/>
+        </w:numPr>
+        <w:rPr>
+          <w:sz w:val="22"/>
+          <w:szCs w:val="22"/>
+        </w:rPr>
+      </w:pPr>
+      <w:r>
+        <w:rPr>
+          <w:sz w:val="22"/>
+          <w:szCs w:val="22"/>
+        </w:rPr>
+        <w:t>   </w:t>
+      </w:r>
+      <w:proofErr w:type="gramStart"/>
+      <w:r>
+        <w:rPr>
+          <w:sz w:val="22"/>
+          <w:szCs w:val="22"/>
+        </w:rPr>
+        <w:t>return</w:t>
+      </w:r>
+      <w:proofErr w:type="gramEnd"/>
+      <w:r>
+        <w:rPr>
+          <w:sz w:val="22"/>
+          <w:szCs w:val="22"/>
+        </w:rPr>
+        <w:t xml:space="preserve"> new </w:t>
+      </w:r>
+      <w:proofErr w:type="spellStart"/>
+      <w:r>
+        <w:rPr>
+          <w:sz w:val="22"/>
+          <w:szCs w:val="22"/>
+        </w:rPr>
+        <w:t>HttpHeaders</w:t>
+      </w:r>
+      <w:proofErr w:type="spellEnd"/>
+      <w:r>
+        <w:rPr>
+          <w:sz w:val="22"/>
+          <w:szCs w:val="22"/>
+        </w:rPr>
+        <w:t>() {{</w:t>
+      </w:r>
+    </w:p>
+    <w:p>
+      <w:pPr>
+        <w:pStyle w:val="ListParagraph"/>
+        <w:numPr>
+          <w:ilvl w:val="0"/>
+          <w:numId w:val="6"/>
+        </w:numPr>
+        <w:rPr>
+          <w:sz w:val="22"/>
+          <w:szCs w:val="22"/>
+        </w:rPr>
+      </w:pPr>
+      <w:r>
+        <w:rPr>
+          <w:sz w:val="22"/>
+          <w:szCs w:val="22"/>
+        </w:rPr>
+        <w:t xml:space="preserve">         String </w:t>
+      </w:r>
+      <w:proofErr w:type="spellStart"/>
+      <w:r>
+        <w:rPr>
+          <w:sz w:val="22"/>
+          <w:szCs w:val="22"/>
+        </w:rPr>
+        <w:t>auth</w:t>
+      </w:r>
+      <w:proofErr w:type="spellEnd"/>
+      <w:r>
+        <w:rPr>
+          <w:sz w:val="22"/>
+          <w:szCs w:val="22"/>
+        </w:rPr>
+        <w:t xml:space="preserve"> = username + ":" + password;</w:t>
+      </w:r>
+    </w:p>
+    <w:p>
+      <w:pPr>
+        <w:pStyle w:val="ListParagraph"/>
+        <w:numPr>
+          <w:ilvl w:val="0"/>
+          <w:numId w:val="6"/>
+        </w:numPr>
+        <w:rPr>
+          <w:sz w:val="22"/>
+          <w:szCs w:val="22"/>
+        </w:rPr>
+      </w:pPr>
+      <w:r>
+        <w:rPr>
+          <w:sz w:val="22"/>
+          <w:szCs w:val="22"/>
+        </w:rPr>
+        <w:t>         </w:t>
+      </w:r>
+      <w:proofErr w:type="gramStart"/>
+      <w:r>
+        <w:rPr>
+          <w:sz w:val="22"/>
+          <w:szCs w:val="22"/>
+        </w:rPr>
+        <w:t>byte</w:t>
+      </w:r>
+      <w:proofErr w:type="gramEnd"/>
+      <w:r>
+        <w:rPr>
+          <w:sz w:val="22"/>
+          <w:szCs w:val="22"/>
+        </w:rPr>
+        <w:t xml:space="preserve">[] </w:t>
+      </w:r>
+      <w:proofErr w:type="spellStart"/>
+      <w:r>
+        <w:rPr>
+          <w:sz w:val="22"/>
+          <w:szCs w:val="22"/>
+        </w:rPr>
+        <w:t>encodedAuth</w:t>
+      </w:r>
+      <w:proofErr w:type="spellEnd"/>
+      <w:r>
+        <w:rPr>
+          <w:sz w:val="22"/>
+          <w:szCs w:val="22"/>
+        </w:rPr>
+        <w:t xml:space="preserve"> = Base64.encodeBase64( </w:t>
+      </w:r>
+    </w:p>
+    <w:p>
+      <w:pPr>
+        <w:pStyle w:val="ListParagraph"/>
+        <w:numPr>
+          <w:ilvl w:val="0"/>
+          <w:numId w:val="6"/>
+        </w:numPr>
+        <w:rPr>
+          <w:sz w:val="22"/>
+          <w:szCs w:val="22"/>
+        </w:rPr>
+      </w:pPr>
+      <w:r>
+        <w:rPr>
+          <w:sz w:val="22"/>
+          <w:szCs w:val="22"/>
+        </w:rPr>
+        <w:t>            </w:t>
+      </w:r>
+      <w:proofErr w:type="spellStart"/>
+      <w:proofErr w:type="gramStart"/>
+      <w:r>
+        <w:rPr>
+          <w:sz w:val="22"/>
+          <w:szCs w:val="22"/>
+        </w:rPr>
+        <w:t>auth.getBytes</w:t>
+      </w:r>
+      <w:proofErr w:type="spellEnd"/>
+      <w:proofErr w:type="gramEnd"/>
+      <w:r>
+        <w:rPr>
+          <w:sz w:val="22"/>
+          <w:szCs w:val="22"/>
+        </w:rPr>
+        <w:t>(</w:t>
+      </w:r>
+      <w:proofErr w:type="spellStart"/>
+      <w:r>
+        <w:rPr>
+          <w:sz w:val="22"/>
+          <w:szCs w:val="22"/>
+        </w:rPr>
+        <w:t>Charset.forName</w:t>
+      </w:r>
+      <w:proofErr w:type="spellEnd"/>
+      <w:r>
+        <w:rPr>
+          <w:sz w:val="22"/>
+          <w:szCs w:val="22"/>
+        </w:rPr>
+        <w:t>("US-ASCII")) );</w:t>
+      </w:r>
+    </w:p>
+    <w:p>
+      <w:pPr>
+        <w:pStyle w:val="ListParagraph"/>
+        <w:numPr>
+          <w:ilvl w:val="0"/>
+          <w:numId w:val="6"/>
+        </w:numPr>
+        <w:rPr>
+          <w:sz w:val="22"/>
+          <w:szCs w:val="22"/>
+        </w:rPr>
+      </w:pPr>
+      <w:r>
+        <w:rPr>
+          <w:sz w:val="22"/>
+          <w:szCs w:val="22"/>
+        </w:rPr>
+        <w:t xml:space="preserve">         String </w:t>
+      </w:r>
+      <w:proofErr w:type="spellStart"/>
+      <w:r>
+        <w:rPr>
+          <w:sz w:val="22"/>
+          <w:szCs w:val="22"/>
+        </w:rPr>
+        <w:t>authHeader</w:t>
+      </w:r>
+      <w:proofErr w:type="spellEnd"/>
+      <w:r>
+        <w:rPr>
+          <w:sz w:val="22"/>
+          <w:szCs w:val="22"/>
+        </w:rPr>
+        <w:t xml:space="preserve"> = "Basic " + new String</w:t>
+      </w:r>
+      <w:proofErr w:type="gramStart"/>
+      <w:r>
+        <w:rPr>
+          <w:sz w:val="22"/>
+          <w:szCs w:val="22"/>
+        </w:rPr>
+        <w:t xml:space="preserve">( </w:t>
+      </w:r>
+      <w:proofErr w:type="spellStart"/>
+      <w:r>
+        <w:rPr>
+          <w:sz w:val="22"/>
+          <w:szCs w:val="22"/>
+        </w:rPr>
+        <w:t>encodedAuth</w:t>
+      </w:r>
+      <w:proofErr w:type="spellEnd"/>
+      <w:proofErr w:type="gramEnd"/>
+      <w:r>
+        <w:rPr>
+          <w:sz w:val="22"/>
+          <w:szCs w:val="22"/>
+        </w:rPr>
+        <w:t xml:space="preserve"> );</w:t>
+      </w:r>
+    </w:p>
+    <w:p>
+      <w:pPr>
+        <w:pStyle w:val="ListParagraph"/>
+        <w:numPr>
+          <w:ilvl w:val="0"/>
+          <w:numId w:val="6"/>
+        </w:numPr>
+        <w:rPr>
+          <w:sz w:val="22"/>
+          <w:szCs w:val="22"/>
+        </w:rPr>
+      </w:pPr>
+      <w:r>
+        <w:rPr>
+          <w:sz w:val="22"/>
+          <w:szCs w:val="22"/>
+        </w:rPr>
+        <w:t>         </w:t>
+      </w:r>
+      <w:proofErr w:type="gramStart"/>
+      <w:r>
+        <w:rPr>
+          <w:sz w:val="22"/>
+          <w:szCs w:val="22"/>
+        </w:rPr>
+        <w:t>set</w:t>
+      </w:r>
+      <w:proofErr w:type="gramEnd"/>
+      <w:r>
+        <w:rPr>
+          <w:sz w:val="22"/>
+          <w:szCs w:val="22"/>
+        </w:rPr>
+        <w:t xml:space="preserve">( "Authorization", </w:t>
+      </w:r>
+      <w:proofErr w:type="spellStart"/>
+      <w:r>
+        <w:rPr>
+          <w:sz w:val="22"/>
+          <w:szCs w:val="22"/>
+        </w:rPr>
+        <w:t>authHeader</w:t>
+      </w:r>
+      <w:proofErr w:type="spellEnd"/>
+      <w:r>
+        <w:rPr>
+          <w:sz w:val="22"/>
+          <w:szCs w:val="22"/>
+        </w:rPr>
+        <w:t xml:space="preserve"> );</w:t>
+      </w:r>
+    </w:p>
+    <w:p>
+      <w:pPr>
+        <w:pStyle w:val="ListParagraph"/>
+        <w:numPr>
+          <w:ilvl w:val="0"/>
+          <w:numId w:val="6"/>
+        </w:numPr>
+        <w:rPr>
+          <w:sz w:val="22"/>
+          <w:szCs w:val="22"/>
+        </w:rPr>
+      </w:pPr>
+      <w:r>
+        <w:rPr>
+          <w:sz w:val="22"/>
+          <w:szCs w:val="22"/>
+        </w:rPr>
+        <w:t>      }};</w:t>
+      </w:r>
+    </w:p>
+    <w:p>
+      <w:pPr>
+        <w:pStyle w:val="ListParagraph"/>
+        <w:numPr>
+          <w:ilvl w:val="0"/>
+          <w:numId w:val="6"/>
+        </w:numPr>
+        <w:rPr>
+          <w:sz w:val="22"/>
+          <w:szCs w:val="22"/>
+        </w:rPr>
+      </w:pPr>
+      <w:r>
+        <w:rPr>
+          <w:sz w:val="22"/>
+          <w:szCs w:val="22"/>
+        </w:rPr>
+        <w:t>}</w:t>
+      </w:r>
+    </w:p>
+    <w:p>
+      <w:pPr>
+        <w:pStyle w:val="HTMLPreformatted"/>
+        <w:numPr>
+          <w:ilvl w:val="0"/>
+          <w:numId w:val="6"/>
+        </w:numPr>
+        <w:shd w:val="clear" w:color="auto" w:fill="FFFFFF"/>
+        <w:rPr>
+          <w:rFonts w:asciiTheme="minorHAnsi" w:hAnsiTheme="minorHAnsi" w:cstheme="minorBidi"/>
+          <w:sz w:val="22"/>
+          <w:szCs w:val="22"/>
+        </w:rPr>
+      </w:pPr>
       <w:bookmarkStart w:id="0" w:name="_GoBack"/>
       <w:bookmarkEnd w:id="0"/>
-    </w:p>
-    <w:p>
-      <w:pPr>
-        <w:pStyle w:val="HTMLPreformatted"/>
-        <w:numPr>
-          <w:ilvl w:val="0"/>
-          <w:numId w:val="6"/>
-        </w:numPr>
-        <w:shd w:val="clear" w:color="auto" w:fill="FFFFFF"/>
-        <w:rPr>
-          <w:rFonts w:asciiTheme="minorHAnsi" w:hAnsiTheme="minorHAnsi" w:cstheme="minorBidi"/>
-          <w:sz w:val="22"/>
-          <w:szCs w:val="22"/>
-        </w:rPr>
-      </w:pPr>
     </w:p>
     <w:p>
       <w:pPr>
@@ -1679,7 +4245,7 @@
         <w:rFonts w:ascii="Symbol" w:hAnsi="Symbol" w:hint="default"/>
       </w:rPr>
     </w:lvl>
-    <w:lvl w:ilvl="1" w:tplc="04090003" w:tentative="1">
+    <w:lvl w:ilvl="1" w:tplc="04090003">
       <w:start w:val="1"/>
       <w:numFmt w:val="bullet"/>
       <w:lvlText w:val="o"/>
@@ -2160,6 +4726,19 @@
       <w:u w:val="single"/>
     </w:rPr>
   </w:style>
+  <w:style w:type="character" w:styleId="HTMLCode">
+    <w:name w:val="HTML Code"/>
+    <w:basedOn w:val="DefaultParagraphFont"/>
+    <w:uiPriority w:val="99"/>
+    <w:semiHidden/>
+    <w:unhideWhenUsed/>
+    <w:rsid w:val="00FF2D0A"/>
+    <w:rPr>
+      <w:rFonts w:ascii="Courier" w:eastAsiaTheme="minorEastAsia" w:hAnsi="Courier" w:cs="Courier"/>
+      <w:sz w:val="20"/>
+      <w:szCs w:val="20"/>
+    </w:rPr>
+  </w:style>
 </w:styles>
 </file>
 
@@ -2411,6 +4990,19 @@
     <w:rPr>
       <w:color w:val="0000FF" w:themeColor="hyperlink"/>
       <w:u w:val="single"/>
+    </w:rPr>
+  </w:style>
+  <w:style w:type="character" w:styleId="HTMLCode">
+    <w:name w:val="HTML Code"/>
+    <w:basedOn w:val="DefaultParagraphFont"/>
+    <w:uiPriority w:val="99"/>
+    <w:semiHidden/>
+    <w:unhideWhenUsed/>
+    <w:rsid w:val="00FF2D0A"/>
+    <w:rPr>
+      <w:rFonts w:ascii="Courier" w:eastAsiaTheme="minorEastAsia" w:hAnsi="Courier" w:cs="Courier"/>
+      <w:sz w:val="20"/>
+      <w:szCs w:val="20"/>
     </w:rPr>
   </w:style>
 </w:styles>

</xml_diff>